<commit_message>
Included the last tests, all of the sorting and searching tests work. I finally included the Classes Diagram and finished the whole project.
</commit_message>
<xml_diff>
--- a/docs/Pruebas Unitarias.docx
+++ b/docs/Pruebas Unitarias.docx
@@ -734,8 +734,8 @@
         <w:gridCol w:w="774"/>
         <w:gridCol w:w="911"/>
         <w:gridCol w:w="1535"/>
-        <w:gridCol w:w="3791"/>
-        <w:gridCol w:w="2329"/>
+        <w:gridCol w:w="3700"/>
+        <w:gridCol w:w="2420"/>
       </w:tblGrid>
       <w:tr>
         <w:trPr>
@@ -943,7 +943,7 @@
         </w:tc>
         <w:tc>
           <w:tcPr>
-            <w:tcW w:w="3681" w:type="dxa"/>
+            <w:tcW w:w="3791" w:type="dxa"/>
             <w:tcBorders>
               <w:top w:val="single" w:sz="8" w:space="0" w:color="000000"/>
               <w:left w:val="single" w:sz="8" w:space="0" w:color="000000"/>
@@ -983,7 +983,7 @@
         </w:tc>
         <w:tc>
           <w:tcPr>
-            <w:tcW w:w="2150" w:type="dxa"/>
+            <w:tcW w:w="2329" w:type="dxa"/>
             <w:tcBorders>
               <w:top w:val="single" w:sz="8" w:space="0" w:color="000000"/>
               <w:left w:val="single" w:sz="8" w:space="0" w:color="000000"/>
@@ -1143,7 +1143,7 @@
         </w:tc>
         <w:tc>
           <w:tcPr>
-            <w:tcW w:w="3681" w:type="dxa"/>
+            <w:tcW w:w="3791" w:type="dxa"/>
             <w:tcBorders>
               <w:top w:val="single" w:sz="8" w:space="0" w:color="000000"/>
               <w:left w:val="single" w:sz="8" w:space="0" w:color="000000"/>
@@ -1172,7 +1172,7 @@
         </w:tc>
         <w:tc>
           <w:tcPr>
-            <w:tcW w:w="2150" w:type="dxa"/>
+            <w:tcW w:w="2329" w:type="dxa"/>
             <w:tcBorders>
               <w:top w:val="single" w:sz="8" w:space="0" w:color="000000"/>
               <w:left w:val="single" w:sz="8" w:space="0" w:color="000000"/>
@@ -1236,9 +1236,9 @@
         </w:tc>
       </w:tr>
     </w:tbl>
-    <w:p/>
     <w:tbl>
       <w:tblPr>
+        <w:tblpPr w:leftFromText="180" w:rightFromText="180" w:vertAnchor="text" w:horzAnchor="margin" w:tblpY="23"/>
         <w:tblW w:w="0" w:type="auto"/>
         <w:tblCellMar>
           <w:top w:w="15" w:type="dxa"/>
@@ -1738,13 +1738,10 @@
         </w:tc>
       </w:tr>
     </w:tbl>
-    <w:p>
-      <w:pPr>
-        <w:jc w:val="center"/>
-      </w:pPr>
-    </w:p>
+    <w:p/>
     <w:tbl>
       <w:tblPr>
+        <w:tblpPr w:leftFromText="180" w:rightFromText="180" w:vertAnchor="text" w:horzAnchor="margin" w:tblpY="50"/>
         <w:tblW w:w="0" w:type="auto"/>
         <w:tblCellMar>
           <w:top w:w="15" w:type="dxa"/>
@@ -1819,25 +1816,7 @@
                 <w:sz w:val="20"/>
                 <w:szCs w:val="20"/>
               </w:rPr>
-              <w:t xml:space="preserve">Comprobar que el método </w:t>
-            </w:r>
-            <w:r>
-              <w:rPr>
-                <w:rFonts w:ascii="Arial" w:eastAsia="Times New Roman" w:hAnsi="Arial" w:cs="Arial"/>
-                <w:color w:val="000000"/>
-                <w:sz w:val="20"/>
-                <w:szCs w:val="20"/>
-              </w:rPr>
-              <w:t>time</w:t>
-            </w:r>
-            <w:r>
-              <w:rPr>
-                <w:rFonts w:ascii="Arial" w:eastAsia="Times New Roman" w:hAnsi="Arial" w:cs="Arial"/>
-                <w:color w:val="000000"/>
-                <w:sz w:val="20"/>
-                <w:szCs w:val="20"/>
-              </w:rPr>
-              <w:t xml:space="preserve"> funciona correctamente.</w:t>
+              <w:t>Comprobar que el método time funciona correctamente.</w:t>
             </w:r>
           </w:p>
         </w:tc>
@@ -2199,16 +2178,7 @@
                 <w:szCs w:val="24"/>
                 <w:lang w:val="en-US"/>
               </w:rPr>
-              <w:t xml:space="preserve">Double </w:t>
-            </w:r>
-            <w:r>
-              <w:rPr>
-                <w:rFonts w:ascii="Times New Roman" w:eastAsia="Times New Roman" w:hAnsi="Times New Roman" w:cs="Times New Roman"/>
-                <w:sz w:val="24"/>
-                <w:szCs w:val="24"/>
-                <w:lang w:val="en-US"/>
-              </w:rPr>
-              <w:t>num</w:t>
+              <w:t>Double num</w:t>
             </w:r>
           </w:p>
         </w:tc>
@@ -2278,15 +2248,7 @@
                 <w:sz w:val="24"/>
                 <w:szCs w:val="24"/>
               </w:rPr>
-              <w:t>AM”</w:t>
-            </w:r>
-            <w:r>
-              <w:rPr>
-                <w:rFonts w:ascii="Times New Roman" w:eastAsia="Times New Roman" w:hAnsi="Times New Roman" w:cs="Times New Roman"/>
-                <w:sz w:val="24"/>
-                <w:szCs w:val="24"/>
-              </w:rPr>
-              <w:t xml:space="preserve"> si </w:t>
+              <w:t xml:space="preserve">AM” si </w:t>
             </w:r>
             <w:proofErr w:type="spellStart"/>
             <w:r>
@@ -2372,36 +2334,9 @@
         </w:tc>
       </w:tr>
     </w:tbl>
-    <w:p>
-      <w:pPr>
-        <w:jc w:val="center"/>
-      </w:pPr>
-    </w:p>
-    <w:p>
-      <w:pPr>
-        <w:jc w:val="center"/>
-      </w:pPr>
-    </w:p>
-    <w:p>
-      <w:pPr>
-        <w:jc w:val="center"/>
-      </w:pPr>
-    </w:p>
-    <w:p>
-      <w:pPr>
-        <w:jc w:val="center"/>
-      </w:pPr>
-    </w:p>
-    <w:p>
-      <w:pPr>
-        <w:jc w:val="center"/>
-      </w:pPr>
-    </w:p>
-    <w:p>
-      <w:pPr>
-        <w:jc w:val="center"/>
-      </w:pPr>
-    </w:p>
+    <w:p/>
+    <w:p/>
+    <w:p/>
     <w:tbl>
       <w:tblPr>
         <w:tblW w:w="11610" w:type="dxa"/>
@@ -2415,11 +2350,21 @@
         <w:tblLook w:val="04A0" w:firstRow="1" w:lastRow="0" w:firstColumn="1" w:lastColumn="0" w:noHBand="0" w:noVBand="1"/>
       </w:tblPr>
       <w:tblGrid>
-        <w:gridCol w:w="990"/>
-        <w:gridCol w:w="1080"/>
-        <w:gridCol w:w="1710"/>
-        <w:gridCol w:w="2700"/>
-        <w:gridCol w:w="5130"/>
+        <w:gridCol w:w="964"/>
+        <w:gridCol w:w="7"/>
+        <w:gridCol w:w="1947"/>
+        <w:gridCol w:w="407"/>
+        <w:gridCol w:w="290"/>
+        <w:gridCol w:w="253"/>
+        <w:gridCol w:w="738"/>
+        <w:gridCol w:w="624"/>
+        <w:gridCol w:w="262"/>
+        <w:gridCol w:w="202"/>
+        <w:gridCol w:w="1391"/>
+        <w:gridCol w:w="421"/>
+        <w:gridCol w:w="144"/>
+        <w:gridCol w:w="119"/>
+        <w:gridCol w:w="3841"/>
       </w:tblGrid>
       <w:tr>
         <w:trPr>
@@ -2428,7 +2373,7 @@
         <w:tc>
           <w:tcPr>
             <w:tcW w:w="11610" w:type="dxa"/>
-            <w:gridSpan w:val="5"/>
+            <w:gridSpan w:val="15"/>
             <w:tcBorders>
               <w:top w:val="single" w:sz="8" w:space="0" w:color="000000"/>
               <w:left w:val="single" w:sz="8" w:space="0" w:color="000000"/>
@@ -2461,6 +2406,7 @@
                 <w:sz w:val="20"/>
                 <w:szCs w:val="20"/>
               </w:rPr>
+              <w:lastRenderedPageBreak/>
               <w:t>Objetivo de la Prueba:</w:t>
             </w:r>
             <w:r>
@@ -2516,7 +2462,7 @@
       <w:tr>
         <w:tc>
           <w:tcPr>
-            <w:tcW w:w="990" w:type="dxa"/>
+            <w:tcW w:w="968" w:type="dxa"/>
             <w:tcBorders>
               <w:top w:val="single" w:sz="8" w:space="0" w:color="000000"/>
               <w:left w:val="single" w:sz="8" w:space="0" w:color="000000"/>
@@ -2556,7 +2502,8 @@
         </w:tc>
         <w:tc>
           <w:tcPr>
-            <w:tcW w:w="1080" w:type="dxa"/>
+            <w:tcW w:w="2832" w:type="dxa"/>
+            <w:gridSpan w:val="5"/>
             <w:tcBorders>
               <w:top w:val="single" w:sz="8" w:space="0" w:color="000000"/>
               <w:left w:val="single" w:sz="8" w:space="0" w:color="000000"/>
@@ -2596,7 +2543,8 @@
         </w:tc>
         <w:tc>
           <w:tcPr>
-            <w:tcW w:w="1710" w:type="dxa"/>
+            <w:tcW w:w="1698" w:type="dxa"/>
+            <w:gridSpan w:val="4"/>
             <w:tcBorders>
               <w:top w:val="single" w:sz="8" w:space="0" w:color="000000"/>
               <w:left w:val="single" w:sz="8" w:space="0" w:color="000000"/>
@@ -2636,7 +2584,8 @@
         </w:tc>
         <w:tc>
           <w:tcPr>
-            <w:tcW w:w="2700" w:type="dxa"/>
+            <w:tcW w:w="2139" w:type="dxa"/>
+            <w:gridSpan w:val="4"/>
             <w:tcBorders>
               <w:top w:val="single" w:sz="8" w:space="0" w:color="000000"/>
               <w:left w:val="single" w:sz="8" w:space="0" w:color="000000"/>
@@ -2676,7 +2625,7 @@
         </w:tc>
         <w:tc>
           <w:tcPr>
-            <w:tcW w:w="5130" w:type="dxa"/>
+            <w:tcW w:w="3973" w:type="dxa"/>
             <w:tcBorders>
               <w:top w:val="single" w:sz="8" w:space="0" w:color="000000"/>
               <w:left w:val="single" w:sz="8" w:space="0" w:color="000000"/>
@@ -2718,7 +2667,7 @@
       <w:tr>
         <w:tc>
           <w:tcPr>
-            <w:tcW w:w="990" w:type="dxa"/>
+            <w:tcW w:w="968" w:type="dxa"/>
             <w:tcBorders>
               <w:top w:val="single" w:sz="8" w:space="0" w:color="000000"/>
               <w:left w:val="single" w:sz="8" w:space="0" w:color="000000"/>
@@ -2756,7 +2705,8 @@
         </w:tc>
         <w:tc>
           <w:tcPr>
-            <w:tcW w:w="1080" w:type="dxa"/>
+            <w:tcW w:w="2832" w:type="dxa"/>
+            <w:gridSpan w:val="5"/>
             <w:tcBorders>
               <w:top w:val="single" w:sz="8" w:space="0" w:color="000000"/>
               <w:left w:val="single" w:sz="8" w:space="0" w:color="000000"/>
@@ -2787,14 +2737,31 @@
                 <w:sz w:val="24"/>
                 <w:szCs w:val="24"/>
               </w:rPr>
-              <w:t>sortGate</w:t>
+              <w:t>sort</w:t>
+            </w:r>
+            <w:r>
+              <w:rPr>
+                <w:rFonts w:ascii="Times New Roman" w:eastAsia="Times New Roman" w:hAnsi="Times New Roman" w:cs="Times New Roman"/>
+                <w:sz w:val="24"/>
+                <w:szCs w:val="24"/>
+              </w:rPr>
+              <w:t>By</w:t>
+            </w:r>
+            <w:r>
+              <w:rPr>
+                <w:rFonts w:ascii="Times New Roman" w:eastAsia="Times New Roman" w:hAnsi="Times New Roman" w:cs="Times New Roman"/>
+                <w:sz w:val="24"/>
+                <w:szCs w:val="24"/>
+              </w:rPr>
+              <w:t>Gate</w:t>
             </w:r>
             <w:proofErr w:type="spellEnd"/>
           </w:p>
         </w:tc>
         <w:tc>
           <w:tcPr>
-            <w:tcW w:w="1710" w:type="dxa"/>
+            <w:tcW w:w="1698" w:type="dxa"/>
+            <w:gridSpan w:val="4"/>
             <w:tcBorders>
               <w:top w:val="single" w:sz="8" w:space="0" w:color="000000"/>
               <w:left w:val="single" w:sz="8" w:space="0" w:color="000000"/>
@@ -2859,7 +2826,8 @@
         </w:tc>
         <w:tc>
           <w:tcPr>
-            <w:tcW w:w="2700" w:type="dxa"/>
+            <w:tcW w:w="2139" w:type="dxa"/>
+            <w:gridSpan w:val="4"/>
             <w:tcBorders>
               <w:top w:val="single" w:sz="8" w:space="0" w:color="000000"/>
               <w:left w:val="single" w:sz="8" w:space="0" w:color="000000"/>
@@ -2888,45 +2856,3322 @@
         </w:tc>
         <w:tc>
           <w:tcPr>
-            <w:tcW w:w="5130" w:type="dxa"/>
-            <w:tcBorders>
-              <w:top w:val="single" w:sz="8" w:space="0" w:color="000000"/>
-              <w:left w:val="single" w:sz="8" w:space="0" w:color="000000"/>
-              <w:bottom w:val="single" w:sz="8" w:space="0" w:color="000000"/>
-              <w:right w:val="single" w:sz="8" w:space="0" w:color="000000"/>
-            </w:tcBorders>
-            <w:tcMar>
-              <w:top w:w="100" w:type="dxa"/>
-              <w:left w:w="100" w:type="dxa"/>
-              <w:bottom w:w="100" w:type="dxa"/>
-              <w:right w:w="100" w:type="dxa"/>
-            </w:tcMar>
-            <w:hideMark/>
-          </w:tcPr>
-          <w:p>
-            <w:pPr>
-              <w:spacing w:after="0" w:line="240" w:lineRule="auto"/>
-              <w:rPr>
-                <w:rFonts w:ascii="Times New Roman" w:eastAsia="Times New Roman" w:hAnsi="Times New Roman" w:cs="Times New Roman"/>
-                <w:sz w:val="24"/>
-                <w:szCs w:val="24"/>
-              </w:rPr>
-            </w:pPr>
-            <w:r>
-              <w:rPr>
-                <w:rFonts w:ascii="Times New Roman" w:eastAsia="Times New Roman" w:hAnsi="Times New Roman" w:cs="Times New Roman"/>
-                <w:sz w:val="24"/>
-                <w:szCs w:val="24"/>
-              </w:rPr>
-              <w:t xml:space="preserve">Se espera que ahora la lista esté organizada de menor a mayor por sus respectivas puertas. Que siempre </w:t>
-            </w:r>
-            <w:r>
-              <w:rPr>
-                <w:rFonts w:ascii="Times New Roman" w:eastAsia="Times New Roman" w:hAnsi="Times New Roman" w:cs="Times New Roman"/>
-                <w:sz w:val="24"/>
-                <w:szCs w:val="24"/>
-              </w:rPr>
-              <w:t xml:space="preserve">la puerta de la posición anterior sea menor a la puerta de la posición siguiente. </w:t>
+            <w:tcW w:w="3973" w:type="dxa"/>
+            <w:tcBorders>
+              <w:top w:val="single" w:sz="8" w:space="0" w:color="000000"/>
+              <w:left w:val="single" w:sz="8" w:space="0" w:color="000000"/>
+              <w:bottom w:val="single" w:sz="8" w:space="0" w:color="000000"/>
+              <w:right w:val="single" w:sz="8" w:space="0" w:color="000000"/>
+            </w:tcBorders>
+            <w:tcMar>
+              <w:top w:w="100" w:type="dxa"/>
+              <w:left w:w="100" w:type="dxa"/>
+              <w:bottom w:w="100" w:type="dxa"/>
+              <w:right w:w="100" w:type="dxa"/>
+            </w:tcMar>
+            <w:hideMark/>
+          </w:tcPr>
+          <w:p>
+            <w:pPr>
+              <w:spacing w:after="0" w:line="240" w:lineRule="auto"/>
+              <w:rPr>
+                <w:rFonts w:ascii="Times New Roman" w:eastAsia="Times New Roman" w:hAnsi="Times New Roman" w:cs="Times New Roman"/>
+                <w:sz w:val="24"/>
+                <w:szCs w:val="24"/>
+              </w:rPr>
+            </w:pPr>
+            <w:r>
+              <w:rPr>
+                <w:rFonts w:ascii="Times New Roman" w:eastAsia="Times New Roman" w:hAnsi="Times New Roman" w:cs="Times New Roman"/>
+                <w:sz w:val="24"/>
+                <w:szCs w:val="24"/>
+              </w:rPr>
+              <w:t>Se espera que ahora la lista esté organizada de menor a mayor por sus respectivas puertas.</w:t>
+            </w:r>
+            <w:bookmarkStart w:id="0" w:name="_GoBack"/>
+            <w:bookmarkEnd w:id="0"/>
+            <w:r>
+              <w:rPr>
+                <w:rFonts w:ascii="Times New Roman" w:eastAsia="Times New Roman" w:hAnsi="Times New Roman" w:cs="Times New Roman"/>
+                <w:sz w:val="24"/>
+                <w:szCs w:val="24"/>
+              </w:rPr>
+              <w:t xml:space="preserve"> </w:t>
+            </w:r>
+          </w:p>
+          <w:p>
+            <w:pPr>
+              <w:spacing w:after="0" w:line="240" w:lineRule="auto"/>
+              <w:rPr>
+                <w:rFonts w:ascii="Times New Roman" w:eastAsia="Times New Roman" w:hAnsi="Times New Roman" w:cs="Times New Roman"/>
+                <w:sz w:val="24"/>
+                <w:szCs w:val="24"/>
+              </w:rPr>
+            </w:pPr>
+          </w:p>
+        </w:tc>
+      </w:tr>
+      <w:tr>
+        <w:trPr>
+          <w:trHeight w:val="400"/>
+        </w:trPr>
+        <w:tc>
+          <w:tcPr>
+            <w:tcW w:w="11610" w:type="dxa"/>
+            <w:gridSpan w:val="15"/>
+            <w:tcBorders>
+              <w:top w:val="single" w:sz="8" w:space="0" w:color="000000"/>
+              <w:left w:val="single" w:sz="8" w:space="0" w:color="000000"/>
+              <w:bottom w:val="single" w:sz="8" w:space="0" w:color="000000"/>
+              <w:right w:val="single" w:sz="8" w:space="0" w:color="000000"/>
+            </w:tcBorders>
+            <w:tcMar>
+              <w:top w:w="100" w:type="dxa"/>
+              <w:left w:w="100" w:type="dxa"/>
+              <w:bottom w:w="100" w:type="dxa"/>
+              <w:right w:w="100" w:type="dxa"/>
+            </w:tcMar>
+            <w:hideMark/>
+          </w:tcPr>
+          <w:p>
+            <w:pPr>
+              <w:spacing w:after="0" w:line="240" w:lineRule="auto"/>
+              <w:rPr>
+                <w:rFonts w:ascii="Times New Roman" w:eastAsia="Times New Roman" w:hAnsi="Times New Roman" w:cs="Times New Roman"/>
+                <w:sz w:val="24"/>
+                <w:szCs w:val="24"/>
+              </w:rPr>
+            </w:pPr>
+            <w:r>
+              <w:rPr>
+                <w:rFonts w:ascii="Arial" w:eastAsia="Times New Roman" w:hAnsi="Arial" w:cs="Arial"/>
+                <w:b/>
+                <w:bCs/>
+                <w:color w:val="000000"/>
+                <w:sz w:val="20"/>
+                <w:szCs w:val="20"/>
+              </w:rPr>
+              <w:t>Objetivo de la Prueba:</w:t>
+            </w:r>
+            <w:r>
+              <w:rPr>
+                <w:rFonts w:ascii="Arial" w:eastAsia="Times New Roman" w:hAnsi="Arial" w:cs="Arial"/>
+                <w:color w:val="000000"/>
+                <w:sz w:val="20"/>
+                <w:szCs w:val="20"/>
+              </w:rPr>
+              <w:t xml:space="preserve"> </w:t>
+            </w:r>
+            <w:r>
+              <w:rPr>
+                <w:rFonts w:ascii="Arial" w:eastAsia="Times New Roman" w:hAnsi="Arial" w:cs="Arial"/>
+                <w:color w:val="000000"/>
+                <w:sz w:val="20"/>
+                <w:szCs w:val="20"/>
+              </w:rPr>
+              <w:t xml:space="preserve">Comprobar que el método </w:t>
+            </w:r>
+            <w:proofErr w:type="spellStart"/>
+            <w:r>
+              <w:rPr>
+                <w:rFonts w:ascii="Arial" w:eastAsia="Times New Roman" w:hAnsi="Arial" w:cs="Arial"/>
+                <w:color w:val="000000"/>
+                <w:sz w:val="20"/>
+                <w:szCs w:val="20"/>
+              </w:rPr>
+              <w:t>sortBy</w:t>
+            </w:r>
+            <w:r>
+              <w:rPr>
+                <w:rFonts w:ascii="Arial" w:eastAsia="Times New Roman" w:hAnsi="Arial" w:cs="Arial"/>
+                <w:color w:val="000000"/>
+                <w:sz w:val="20"/>
+                <w:szCs w:val="20"/>
+              </w:rPr>
+              <w:t>Date</w:t>
+            </w:r>
+            <w:proofErr w:type="spellEnd"/>
+            <w:r>
+              <w:rPr>
+                <w:rFonts w:ascii="Arial" w:eastAsia="Times New Roman" w:hAnsi="Arial" w:cs="Arial"/>
+                <w:color w:val="000000"/>
+                <w:sz w:val="20"/>
+                <w:szCs w:val="20"/>
+              </w:rPr>
+              <w:t xml:space="preserve"> funciona correctamente.</w:t>
+            </w:r>
+          </w:p>
+        </w:tc>
+      </w:tr>
+      <w:tr>
+        <w:tc>
+          <w:tcPr>
+            <w:tcW w:w="968" w:type="dxa"/>
+            <w:tcBorders>
+              <w:top w:val="single" w:sz="8" w:space="0" w:color="000000"/>
+              <w:left w:val="single" w:sz="8" w:space="0" w:color="000000"/>
+              <w:bottom w:val="single" w:sz="8" w:space="0" w:color="000000"/>
+              <w:right w:val="single" w:sz="8" w:space="0" w:color="000000"/>
+            </w:tcBorders>
+            <w:shd w:val="clear" w:color="auto" w:fill="EFEFEF"/>
+            <w:tcMar>
+              <w:top w:w="100" w:type="dxa"/>
+              <w:left w:w="100" w:type="dxa"/>
+              <w:bottom w:w="100" w:type="dxa"/>
+              <w:right w:w="100" w:type="dxa"/>
+            </w:tcMar>
+            <w:hideMark/>
+          </w:tcPr>
+          <w:p>
+            <w:pPr>
+              <w:spacing w:after="0" w:line="240" w:lineRule="auto"/>
+              <w:rPr>
+                <w:rFonts w:ascii="Times New Roman" w:eastAsia="Times New Roman" w:hAnsi="Times New Roman" w:cs="Times New Roman"/>
+                <w:sz w:val="24"/>
+                <w:szCs w:val="24"/>
+              </w:rPr>
+            </w:pPr>
+            <w:r>
+              <w:rPr>
+                <w:rFonts w:ascii="Arial" w:eastAsia="Times New Roman" w:hAnsi="Arial" w:cs="Arial"/>
+                <w:b/>
+                <w:bCs/>
+                <w:color w:val="000000"/>
+                <w:sz w:val="20"/>
+                <w:szCs w:val="20"/>
+              </w:rPr>
+              <w:t>Clase</w:t>
+            </w:r>
+          </w:p>
+        </w:tc>
+        <w:tc>
+          <w:tcPr>
+            <w:tcW w:w="2832" w:type="dxa"/>
+            <w:gridSpan w:val="5"/>
+            <w:tcBorders>
+              <w:top w:val="single" w:sz="8" w:space="0" w:color="000000"/>
+              <w:left w:val="single" w:sz="8" w:space="0" w:color="000000"/>
+              <w:bottom w:val="single" w:sz="8" w:space="0" w:color="000000"/>
+              <w:right w:val="single" w:sz="8" w:space="0" w:color="000000"/>
+            </w:tcBorders>
+            <w:shd w:val="clear" w:color="auto" w:fill="EFEFEF"/>
+            <w:tcMar>
+              <w:top w:w="100" w:type="dxa"/>
+              <w:left w:w="100" w:type="dxa"/>
+              <w:bottom w:w="100" w:type="dxa"/>
+              <w:right w:w="100" w:type="dxa"/>
+            </w:tcMar>
+            <w:hideMark/>
+          </w:tcPr>
+          <w:p>
+            <w:pPr>
+              <w:spacing w:after="0" w:line="240" w:lineRule="auto"/>
+              <w:rPr>
+                <w:rFonts w:ascii="Times New Roman" w:eastAsia="Times New Roman" w:hAnsi="Times New Roman" w:cs="Times New Roman"/>
+                <w:sz w:val="24"/>
+                <w:szCs w:val="24"/>
+              </w:rPr>
+            </w:pPr>
+            <w:r>
+              <w:rPr>
+                <w:rFonts w:ascii="Arial" w:eastAsia="Times New Roman" w:hAnsi="Arial" w:cs="Arial"/>
+                <w:b/>
+                <w:bCs/>
+                <w:color w:val="000000"/>
+                <w:sz w:val="20"/>
+                <w:szCs w:val="20"/>
+              </w:rPr>
+              <w:t>Método</w:t>
+            </w:r>
+          </w:p>
+        </w:tc>
+        <w:tc>
+          <w:tcPr>
+            <w:tcW w:w="1698" w:type="dxa"/>
+            <w:gridSpan w:val="4"/>
+            <w:tcBorders>
+              <w:top w:val="single" w:sz="8" w:space="0" w:color="000000"/>
+              <w:left w:val="single" w:sz="8" w:space="0" w:color="000000"/>
+              <w:bottom w:val="single" w:sz="8" w:space="0" w:color="000000"/>
+              <w:right w:val="single" w:sz="8" w:space="0" w:color="000000"/>
+            </w:tcBorders>
+            <w:shd w:val="clear" w:color="auto" w:fill="EFEFEF"/>
+            <w:tcMar>
+              <w:top w:w="100" w:type="dxa"/>
+              <w:left w:w="100" w:type="dxa"/>
+              <w:bottom w:w="100" w:type="dxa"/>
+              <w:right w:w="100" w:type="dxa"/>
+            </w:tcMar>
+            <w:hideMark/>
+          </w:tcPr>
+          <w:p>
+            <w:pPr>
+              <w:spacing w:after="0" w:line="240" w:lineRule="auto"/>
+              <w:rPr>
+                <w:rFonts w:ascii="Times New Roman" w:eastAsia="Times New Roman" w:hAnsi="Times New Roman" w:cs="Times New Roman"/>
+                <w:sz w:val="24"/>
+                <w:szCs w:val="24"/>
+              </w:rPr>
+            </w:pPr>
+            <w:r>
+              <w:rPr>
+                <w:rFonts w:ascii="Arial" w:eastAsia="Times New Roman" w:hAnsi="Arial" w:cs="Arial"/>
+                <w:b/>
+                <w:bCs/>
+                <w:color w:val="000000"/>
+                <w:sz w:val="20"/>
+                <w:szCs w:val="20"/>
+              </w:rPr>
+              <w:t>Escenario</w:t>
+            </w:r>
+          </w:p>
+        </w:tc>
+        <w:tc>
+          <w:tcPr>
+            <w:tcW w:w="2139" w:type="dxa"/>
+            <w:gridSpan w:val="4"/>
+            <w:tcBorders>
+              <w:top w:val="single" w:sz="8" w:space="0" w:color="000000"/>
+              <w:left w:val="single" w:sz="8" w:space="0" w:color="000000"/>
+              <w:bottom w:val="single" w:sz="8" w:space="0" w:color="000000"/>
+              <w:right w:val="single" w:sz="8" w:space="0" w:color="000000"/>
+            </w:tcBorders>
+            <w:shd w:val="clear" w:color="auto" w:fill="EFEFEF"/>
+            <w:tcMar>
+              <w:top w:w="100" w:type="dxa"/>
+              <w:left w:w="100" w:type="dxa"/>
+              <w:bottom w:w="100" w:type="dxa"/>
+              <w:right w:w="100" w:type="dxa"/>
+            </w:tcMar>
+            <w:hideMark/>
+          </w:tcPr>
+          <w:p>
+            <w:pPr>
+              <w:spacing w:after="0" w:line="240" w:lineRule="auto"/>
+              <w:rPr>
+                <w:rFonts w:ascii="Times New Roman" w:eastAsia="Times New Roman" w:hAnsi="Times New Roman" w:cs="Times New Roman"/>
+                <w:sz w:val="24"/>
+                <w:szCs w:val="24"/>
+              </w:rPr>
+            </w:pPr>
+            <w:r>
+              <w:rPr>
+                <w:rFonts w:ascii="Arial" w:eastAsia="Times New Roman" w:hAnsi="Arial" w:cs="Arial"/>
+                <w:b/>
+                <w:bCs/>
+                <w:color w:val="000000"/>
+                <w:sz w:val="20"/>
+                <w:szCs w:val="20"/>
+              </w:rPr>
+              <w:t>Valores de Entrada</w:t>
+            </w:r>
+          </w:p>
+        </w:tc>
+        <w:tc>
+          <w:tcPr>
+            <w:tcW w:w="3973" w:type="dxa"/>
+            <w:tcBorders>
+              <w:top w:val="single" w:sz="8" w:space="0" w:color="000000"/>
+              <w:left w:val="single" w:sz="8" w:space="0" w:color="000000"/>
+              <w:bottom w:val="single" w:sz="8" w:space="0" w:color="000000"/>
+              <w:right w:val="single" w:sz="8" w:space="0" w:color="000000"/>
+            </w:tcBorders>
+            <w:shd w:val="clear" w:color="auto" w:fill="EFEFEF"/>
+            <w:tcMar>
+              <w:top w:w="100" w:type="dxa"/>
+              <w:left w:w="100" w:type="dxa"/>
+              <w:bottom w:w="100" w:type="dxa"/>
+              <w:right w:w="100" w:type="dxa"/>
+            </w:tcMar>
+            <w:hideMark/>
+          </w:tcPr>
+          <w:p>
+            <w:pPr>
+              <w:spacing w:after="0" w:line="240" w:lineRule="auto"/>
+              <w:rPr>
+                <w:rFonts w:ascii="Times New Roman" w:eastAsia="Times New Roman" w:hAnsi="Times New Roman" w:cs="Times New Roman"/>
+                <w:sz w:val="24"/>
+                <w:szCs w:val="24"/>
+              </w:rPr>
+            </w:pPr>
+            <w:r>
+              <w:rPr>
+                <w:rFonts w:ascii="Arial" w:eastAsia="Times New Roman" w:hAnsi="Arial" w:cs="Arial"/>
+                <w:b/>
+                <w:bCs/>
+                <w:color w:val="000000"/>
+                <w:sz w:val="20"/>
+                <w:szCs w:val="20"/>
+              </w:rPr>
+              <w:t>Resultado</w:t>
+            </w:r>
+          </w:p>
+        </w:tc>
+      </w:tr>
+      <w:tr>
+        <w:tc>
+          <w:tcPr>
+            <w:tcW w:w="968" w:type="dxa"/>
+            <w:tcBorders>
+              <w:top w:val="single" w:sz="8" w:space="0" w:color="000000"/>
+              <w:left w:val="single" w:sz="8" w:space="0" w:color="000000"/>
+              <w:bottom w:val="single" w:sz="8" w:space="0" w:color="000000"/>
+              <w:right w:val="single" w:sz="8" w:space="0" w:color="000000"/>
+            </w:tcBorders>
+            <w:tcMar>
+              <w:top w:w="100" w:type="dxa"/>
+              <w:left w:w="100" w:type="dxa"/>
+              <w:bottom w:w="100" w:type="dxa"/>
+              <w:right w:w="100" w:type="dxa"/>
+            </w:tcMar>
+            <w:hideMark/>
+          </w:tcPr>
+          <w:p>
+            <w:pPr>
+              <w:spacing w:after="0" w:line="240" w:lineRule="auto"/>
+              <w:rPr>
+                <w:rFonts w:ascii="Times New Roman" w:eastAsia="Times New Roman" w:hAnsi="Times New Roman" w:cs="Times New Roman"/>
+                <w:sz w:val="24"/>
+                <w:szCs w:val="24"/>
+              </w:rPr>
+            </w:pPr>
+            <w:proofErr w:type="spellStart"/>
+            <w:r>
+              <w:rPr>
+                <w:rFonts w:ascii="Times New Roman" w:eastAsia="Times New Roman" w:hAnsi="Times New Roman" w:cs="Times New Roman"/>
+                <w:sz w:val="24"/>
+                <w:szCs w:val="24"/>
+              </w:rPr>
+              <w:t>Airport</w:t>
+            </w:r>
+            <w:proofErr w:type="spellEnd"/>
+          </w:p>
+        </w:tc>
+        <w:tc>
+          <w:tcPr>
+            <w:tcW w:w="2832" w:type="dxa"/>
+            <w:gridSpan w:val="5"/>
+            <w:tcBorders>
+              <w:top w:val="single" w:sz="8" w:space="0" w:color="000000"/>
+              <w:left w:val="single" w:sz="8" w:space="0" w:color="000000"/>
+              <w:bottom w:val="single" w:sz="8" w:space="0" w:color="000000"/>
+              <w:right w:val="single" w:sz="8" w:space="0" w:color="000000"/>
+            </w:tcBorders>
+            <w:tcMar>
+              <w:top w:w="100" w:type="dxa"/>
+              <w:left w:w="100" w:type="dxa"/>
+              <w:bottom w:w="100" w:type="dxa"/>
+              <w:right w:w="100" w:type="dxa"/>
+            </w:tcMar>
+            <w:hideMark/>
+          </w:tcPr>
+          <w:p>
+            <w:pPr>
+              <w:spacing w:after="0" w:line="240" w:lineRule="auto"/>
+              <w:rPr>
+                <w:rFonts w:ascii="Times New Roman" w:eastAsia="Times New Roman" w:hAnsi="Times New Roman" w:cs="Times New Roman"/>
+                <w:sz w:val="24"/>
+                <w:szCs w:val="24"/>
+              </w:rPr>
+            </w:pPr>
+            <w:proofErr w:type="spellStart"/>
+            <w:r>
+              <w:rPr>
+                <w:rFonts w:ascii="Times New Roman" w:eastAsia="Times New Roman" w:hAnsi="Times New Roman" w:cs="Times New Roman"/>
+                <w:sz w:val="24"/>
+                <w:szCs w:val="24"/>
+              </w:rPr>
+              <w:t>sort</w:t>
+            </w:r>
+            <w:r>
+              <w:rPr>
+                <w:rFonts w:ascii="Times New Roman" w:eastAsia="Times New Roman" w:hAnsi="Times New Roman" w:cs="Times New Roman"/>
+                <w:sz w:val="24"/>
+                <w:szCs w:val="24"/>
+              </w:rPr>
+              <w:t>ByDate</w:t>
+            </w:r>
+            <w:proofErr w:type="spellEnd"/>
+          </w:p>
+        </w:tc>
+        <w:tc>
+          <w:tcPr>
+            <w:tcW w:w="1698" w:type="dxa"/>
+            <w:gridSpan w:val="4"/>
+            <w:tcBorders>
+              <w:top w:val="single" w:sz="8" w:space="0" w:color="000000"/>
+              <w:left w:val="single" w:sz="8" w:space="0" w:color="000000"/>
+              <w:bottom w:val="single" w:sz="8" w:space="0" w:color="000000"/>
+              <w:right w:val="single" w:sz="8" w:space="0" w:color="000000"/>
+            </w:tcBorders>
+            <w:tcMar>
+              <w:top w:w="100" w:type="dxa"/>
+              <w:left w:w="100" w:type="dxa"/>
+              <w:bottom w:w="100" w:type="dxa"/>
+              <w:right w:w="100" w:type="dxa"/>
+            </w:tcMar>
+            <w:hideMark/>
+          </w:tcPr>
+          <w:p>
+            <w:pPr>
+              <w:spacing w:after="0" w:line="240" w:lineRule="auto"/>
+              <w:rPr>
+                <w:rFonts w:ascii="Arial" w:eastAsia="Times New Roman" w:hAnsi="Arial" w:cs="Arial"/>
+                <w:color w:val="000000"/>
+                <w:sz w:val="20"/>
+                <w:szCs w:val="20"/>
+              </w:rPr>
+            </w:pPr>
+            <w:r>
+              <w:rPr>
+                <w:rFonts w:ascii="Arial" w:eastAsia="Times New Roman" w:hAnsi="Arial" w:cs="Arial"/>
+                <w:color w:val="000000"/>
+                <w:sz w:val="20"/>
+                <w:szCs w:val="20"/>
+              </w:rPr>
+              <w:t>setupScenary</w:t>
+            </w:r>
+            <w:r>
+              <w:rPr>
+                <w:rFonts w:ascii="Arial" w:eastAsia="Times New Roman" w:hAnsi="Arial" w:cs="Arial"/>
+                <w:color w:val="000000"/>
+                <w:sz w:val="20"/>
+                <w:szCs w:val="20"/>
+              </w:rPr>
+              <w:t>2</w:t>
+            </w:r>
+          </w:p>
+          <w:p>
+            <w:pPr>
+              <w:spacing w:after="0" w:line="240" w:lineRule="auto"/>
+              <w:rPr>
+                <w:rFonts w:ascii="Times New Roman" w:eastAsia="Times New Roman" w:hAnsi="Times New Roman" w:cs="Times New Roman"/>
+                <w:sz w:val="24"/>
+                <w:szCs w:val="24"/>
+              </w:rPr>
+            </w:pPr>
+            <w:r>
+              <w:rPr>
+                <w:rFonts w:ascii="Times New Roman" w:eastAsia="Times New Roman" w:hAnsi="Times New Roman" w:cs="Times New Roman"/>
+                <w:sz w:val="24"/>
+                <w:szCs w:val="24"/>
+              </w:rPr>
+              <w:t>setupScenary3</w:t>
+            </w:r>
+          </w:p>
+        </w:tc>
+        <w:tc>
+          <w:tcPr>
+            <w:tcW w:w="2139" w:type="dxa"/>
+            <w:gridSpan w:val="4"/>
+            <w:tcBorders>
+              <w:top w:val="single" w:sz="8" w:space="0" w:color="000000"/>
+              <w:left w:val="single" w:sz="8" w:space="0" w:color="000000"/>
+              <w:bottom w:val="single" w:sz="8" w:space="0" w:color="000000"/>
+              <w:right w:val="single" w:sz="8" w:space="0" w:color="000000"/>
+            </w:tcBorders>
+            <w:tcMar>
+              <w:top w:w="100" w:type="dxa"/>
+              <w:left w:w="100" w:type="dxa"/>
+              <w:bottom w:w="100" w:type="dxa"/>
+              <w:right w:w="100" w:type="dxa"/>
+            </w:tcMar>
+            <w:hideMark/>
+          </w:tcPr>
+          <w:p>
+            <w:pPr>
+              <w:spacing w:after="0" w:line="240" w:lineRule="auto"/>
+              <w:rPr>
+                <w:rFonts w:ascii="Times New Roman" w:eastAsia="Times New Roman" w:hAnsi="Times New Roman" w:cs="Times New Roman"/>
+                <w:sz w:val="24"/>
+                <w:szCs w:val="24"/>
+                <w:lang w:val="en-US"/>
+              </w:rPr>
+            </w:pPr>
+          </w:p>
+        </w:tc>
+        <w:tc>
+          <w:tcPr>
+            <w:tcW w:w="3973" w:type="dxa"/>
+            <w:tcBorders>
+              <w:top w:val="single" w:sz="8" w:space="0" w:color="000000"/>
+              <w:left w:val="single" w:sz="8" w:space="0" w:color="000000"/>
+              <w:bottom w:val="single" w:sz="8" w:space="0" w:color="000000"/>
+              <w:right w:val="single" w:sz="8" w:space="0" w:color="000000"/>
+            </w:tcBorders>
+            <w:tcMar>
+              <w:top w:w="100" w:type="dxa"/>
+              <w:left w:w="100" w:type="dxa"/>
+              <w:bottom w:w="100" w:type="dxa"/>
+              <w:right w:w="100" w:type="dxa"/>
+            </w:tcMar>
+            <w:hideMark/>
+          </w:tcPr>
+          <w:p>
+            <w:pPr>
+              <w:spacing w:after="0" w:line="240" w:lineRule="auto"/>
+              <w:rPr>
+                <w:rFonts w:ascii="Times New Roman" w:eastAsia="Times New Roman" w:hAnsi="Times New Roman" w:cs="Times New Roman"/>
+                <w:sz w:val="24"/>
+                <w:szCs w:val="24"/>
+              </w:rPr>
+            </w:pPr>
+            <w:r>
+              <w:rPr>
+                <w:rFonts w:ascii="Times New Roman" w:eastAsia="Times New Roman" w:hAnsi="Times New Roman" w:cs="Times New Roman"/>
+                <w:sz w:val="24"/>
+                <w:szCs w:val="24"/>
+              </w:rPr>
+              <w:t xml:space="preserve">Se espera que ahora la lista esté organizada de menor a mayor por sus respectivas </w:t>
+            </w:r>
+            <w:r>
+              <w:rPr>
+                <w:rFonts w:ascii="Times New Roman" w:eastAsia="Times New Roman" w:hAnsi="Times New Roman" w:cs="Times New Roman"/>
+                <w:sz w:val="24"/>
+                <w:szCs w:val="24"/>
+              </w:rPr>
+              <w:t>fechas</w:t>
+            </w:r>
+            <w:r>
+              <w:rPr>
+                <w:rFonts w:ascii="Times New Roman" w:eastAsia="Times New Roman" w:hAnsi="Times New Roman" w:cs="Times New Roman"/>
+                <w:sz w:val="24"/>
+                <w:szCs w:val="24"/>
+              </w:rPr>
+              <w:t xml:space="preserve">. </w:t>
+            </w:r>
+          </w:p>
+          <w:p>
+            <w:pPr>
+              <w:spacing w:after="0" w:line="240" w:lineRule="auto"/>
+              <w:rPr>
+                <w:rFonts w:ascii="Times New Roman" w:eastAsia="Times New Roman" w:hAnsi="Times New Roman" w:cs="Times New Roman"/>
+                <w:sz w:val="24"/>
+                <w:szCs w:val="24"/>
+              </w:rPr>
+            </w:pPr>
+          </w:p>
+        </w:tc>
+      </w:tr>
+      <w:tr>
+        <w:trPr>
+          <w:trHeight w:val="400"/>
+        </w:trPr>
+        <w:tc>
+          <w:tcPr>
+            <w:tcW w:w="11610" w:type="dxa"/>
+            <w:gridSpan w:val="15"/>
+            <w:tcBorders>
+              <w:top w:val="single" w:sz="8" w:space="0" w:color="000000"/>
+              <w:left w:val="single" w:sz="8" w:space="0" w:color="000000"/>
+              <w:bottom w:val="single" w:sz="8" w:space="0" w:color="000000"/>
+              <w:right w:val="single" w:sz="8" w:space="0" w:color="000000"/>
+            </w:tcBorders>
+            <w:tcMar>
+              <w:top w:w="100" w:type="dxa"/>
+              <w:left w:w="100" w:type="dxa"/>
+              <w:bottom w:w="100" w:type="dxa"/>
+              <w:right w:w="100" w:type="dxa"/>
+            </w:tcMar>
+            <w:hideMark/>
+          </w:tcPr>
+          <w:p>
+            <w:pPr>
+              <w:spacing w:after="0" w:line="240" w:lineRule="auto"/>
+              <w:rPr>
+                <w:rFonts w:ascii="Times New Roman" w:eastAsia="Times New Roman" w:hAnsi="Times New Roman" w:cs="Times New Roman"/>
+                <w:sz w:val="24"/>
+                <w:szCs w:val="24"/>
+              </w:rPr>
+            </w:pPr>
+            <w:r>
+              <w:rPr>
+                <w:rFonts w:ascii="Arial" w:eastAsia="Times New Roman" w:hAnsi="Arial" w:cs="Arial"/>
+                <w:b/>
+                <w:bCs/>
+                <w:color w:val="000000"/>
+                <w:sz w:val="20"/>
+                <w:szCs w:val="20"/>
+              </w:rPr>
+              <w:t>Objetivo de la Prueba:</w:t>
+            </w:r>
+            <w:r>
+              <w:rPr>
+                <w:rFonts w:ascii="Arial" w:eastAsia="Times New Roman" w:hAnsi="Arial" w:cs="Arial"/>
+                <w:color w:val="000000"/>
+                <w:sz w:val="20"/>
+                <w:szCs w:val="20"/>
+              </w:rPr>
+              <w:t xml:space="preserve"> </w:t>
+            </w:r>
+            <w:r>
+              <w:rPr>
+                <w:rFonts w:ascii="Arial" w:eastAsia="Times New Roman" w:hAnsi="Arial" w:cs="Arial"/>
+                <w:color w:val="000000"/>
+                <w:sz w:val="20"/>
+                <w:szCs w:val="20"/>
+              </w:rPr>
+              <w:t xml:space="preserve">Comprobar que el método </w:t>
+            </w:r>
+            <w:proofErr w:type="spellStart"/>
+            <w:r>
+              <w:rPr>
+                <w:rFonts w:ascii="Arial" w:eastAsia="Times New Roman" w:hAnsi="Arial" w:cs="Arial"/>
+                <w:color w:val="000000"/>
+                <w:sz w:val="20"/>
+                <w:szCs w:val="20"/>
+              </w:rPr>
+              <w:t>sortBy</w:t>
+            </w:r>
+            <w:r>
+              <w:rPr>
+                <w:rFonts w:ascii="Arial" w:eastAsia="Times New Roman" w:hAnsi="Arial" w:cs="Arial"/>
+                <w:color w:val="000000"/>
+                <w:sz w:val="20"/>
+                <w:szCs w:val="20"/>
+              </w:rPr>
+              <w:t>Id</w:t>
+            </w:r>
+            <w:proofErr w:type="spellEnd"/>
+            <w:r>
+              <w:rPr>
+                <w:rFonts w:ascii="Arial" w:eastAsia="Times New Roman" w:hAnsi="Arial" w:cs="Arial"/>
+                <w:color w:val="000000"/>
+                <w:sz w:val="20"/>
+                <w:szCs w:val="20"/>
+              </w:rPr>
+              <w:t xml:space="preserve"> funciona correctamente.</w:t>
+            </w:r>
+          </w:p>
+        </w:tc>
+      </w:tr>
+      <w:tr>
+        <w:tc>
+          <w:tcPr>
+            <w:tcW w:w="968" w:type="dxa"/>
+            <w:tcBorders>
+              <w:top w:val="single" w:sz="8" w:space="0" w:color="000000"/>
+              <w:left w:val="single" w:sz="8" w:space="0" w:color="000000"/>
+              <w:bottom w:val="single" w:sz="8" w:space="0" w:color="000000"/>
+              <w:right w:val="single" w:sz="8" w:space="0" w:color="000000"/>
+            </w:tcBorders>
+            <w:shd w:val="clear" w:color="auto" w:fill="EFEFEF"/>
+            <w:tcMar>
+              <w:top w:w="100" w:type="dxa"/>
+              <w:left w:w="100" w:type="dxa"/>
+              <w:bottom w:w="100" w:type="dxa"/>
+              <w:right w:w="100" w:type="dxa"/>
+            </w:tcMar>
+            <w:hideMark/>
+          </w:tcPr>
+          <w:p>
+            <w:pPr>
+              <w:spacing w:after="0" w:line="240" w:lineRule="auto"/>
+              <w:rPr>
+                <w:rFonts w:ascii="Times New Roman" w:eastAsia="Times New Roman" w:hAnsi="Times New Roman" w:cs="Times New Roman"/>
+                <w:sz w:val="24"/>
+                <w:szCs w:val="24"/>
+              </w:rPr>
+            </w:pPr>
+            <w:r>
+              <w:rPr>
+                <w:rFonts w:ascii="Arial" w:eastAsia="Times New Roman" w:hAnsi="Arial" w:cs="Arial"/>
+                <w:b/>
+                <w:bCs/>
+                <w:color w:val="000000"/>
+                <w:sz w:val="20"/>
+                <w:szCs w:val="20"/>
+              </w:rPr>
+              <w:t>Clase</w:t>
+            </w:r>
+          </w:p>
+        </w:tc>
+        <w:tc>
+          <w:tcPr>
+            <w:tcW w:w="2623" w:type="dxa"/>
+            <w:gridSpan w:val="4"/>
+            <w:tcBorders>
+              <w:top w:val="single" w:sz="8" w:space="0" w:color="000000"/>
+              <w:left w:val="single" w:sz="8" w:space="0" w:color="000000"/>
+              <w:bottom w:val="single" w:sz="8" w:space="0" w:color="000000"/>
+              <w:right w:val="single" w:sz="8" w:space="0" w:color="000000"/>
+            </w:tcBorders>
+            <w:shd w:val="clear" w:color="auto" w:fill="EFEFEF"/>
+            <w:tcMar>
+              <w:top w:w="100" w:type="dxa"/>
+              <w:left w:w="100" w:type="dxa"/>
+              <w:bottom w:w="100" w:type="dxa"/>
+              <w:right w:w="100" w:type="dxa"/>
+            </w:tcMar>
+            <w:hideMark/>
+          </w:tcPr>
+          <w:p>
+            <w:pPr>
+              <w:spacing w:after="0" w:line="240" w:lineRule="auto"/>
+              <w:rPr>
+                <w:rFonts w:ascii="Times New Roman" w:eastAsia="Times New Roman" w:hAnsi="Times New Roman" w:cs="Times New Roman"/>
+                <w:sz w:val="24"/>
+                <w:szCs w:val="24"/>
+              </w:rPr>
+            </w:pPr>
+            <w:r>
+              <w:rPr>
+                <w:rFonts w:ascii="Arial" w:eastAsia="Times New Roman" w:hAnsi="Arial" w:cs="Arial"/>
+                <w:b/>
+                <w:bCs/>
+                <w:color w:val="000000"/>
+                <w:sz w:val="20"/>
+                <w:szCs w:val="20"/>
+              </w:rPr>
+              <w:t>Método</w:t>
+            </w:r>
+          </w:p>
+        </w:tc>
+        <w:tc>
+          <w:tcPr>
+            <w:tcW w:w="1705" w:type="dxa"/>
+            <w:gridSpan w:val="4"/>
+            <w:tcBorders>
+              <w:top w:val="single" w:sz="8" w:space="0" w:color="000000"/>
+              <w:left w:val="single" w:sz="8" w:space="0" w:color="000000"/>
+              <w:bottom w:val="single" w:sz="8" w:space="0" w:color="000000"/>
+              <w:right w:val="single" w:sz="8" w:space="0" w:color="000000"/>
+            </w:tcBorders>
+            <w:shd w:val="clear" w:color="auto" w:fill="EFEFEF"/>
+            <w:tcMar>
+              <w:top w:w="100" w:type="dxa"/>
+              <w:left w:w="100" w:type="dxa"/>
+              <w:bottom w:w="100" w:type="dxa"/>
+              <w:right w:w="100" w:type="dxa"/>
+            </w:tcMar>
+            <w:hideMark/>
+          </w:tcPr>
+          <w:p>
+            <w:pPr>
+              <w:spacing w:after="0" w:line="240" w:lineRule="auto"/>
+              <w:rPr>
+                <w:rFonts w:ascii="Times New Roman" w:eastAsia="Times New Roman" w:hAnsi="Times New Roman" w:cs="Times New Roman"/>
+                <w:sz w:val="24"/>
+                <w:szCs w:val="24"/>
+              </w:rPr>
+            </w:pPr>
+            <w:r>
+              <w:rPr>
+                <w:rFonts w:ascii="Arial" w:eastAsia="Times New Roman" w:hAnsi="Arial" w:cs="Arial"/>
+                <w:b/>
+                <w:bCs/>
+                <w:color w:val="000000"/>
+                <w:sz w:val="20"/>
+                <w:szCs w:val="20"/>
+              </w:rPr>
+              <w:t>Escenario</w:t>
+            </w:r>
+          </w:p>
+        </w:tc>
+        <w:tc>
+          <w:tcPr>
+            <w:tcW w:w="2220" w:type="dxa"/>
+            <w:gridSpan w:val="4"/>
+            <w:tcBorders>
+              <w:top w:val="single" w:sz="8" w:space="0" w:color="000000"/>
+              <w:left w:val="single" w:sz="8" w:space="0" w:color="000000"/>
+              <w:bottom w:val="single" w:sz="8" w:space="0" w:color="000000"/>
+              <w:right w:val="single" w:sz="8" w:space="0" w:color="000000"/>
+            </w:tcBorders>
+            <w:shd w:val="clear" w:color="auto" w:fill="EFEFEF"/>
+            <w:tcMar>
+              <w:top w:w="100" w:type="dxa"/>
+              <w:left w:w="100" w:type="dxa"/>
+              <w:bottom w:w="100" w:type="dxa"/>
+              <w:right w:w="100" w:type="dxa"/>
+            </w:tcMar>
+            <w:hideMark/>
+          </w:tcPr>
+          <w:p>
+            <w:pPr>
+              <w:spacing w:after="0" w:line="240" w:lineRule="auto"/>
+              <w:rPr>
+                <w:rFonts w:ascii="Times New Roman" w:eastAsia="Times New Roman" w:hAnsi="Times New Roman" w:cs="Times New Roman"/>
+                <w:sz w:val="24"/>
+                <w:szCs w:val="24"/>
+              </w:rPr>
+            </w:pPr>
+            <w:r>
+              <w:rPr>
+                <w:rFonts w:ascii="Arial" w:eastAsia="Times New Roman" w:hAnsi="Arial" w:cs="Arial"/>
+                <w:b/>
+                <w:bCs/>
+                <w:color w:val="000000"/>
+                <w:sz w:val="20"/>
+                <w:szCs w:val="20"/>
+              </w:rPr>
+              <w:t>Valores de Entrada</w:t>
+            </w:r>
+          </w:p>
+        </w:tc>
+        <w:tc>
+          <w:tcPr>
+            <w:tcW w:w="4094" w:type="dxa"/>
+            <w:gridSpan w:val="2"/>
+            <w:tcBorders>
+              <w:top w:val="single" w:sz="8" w:space="0" w:color="000000"/>
+              <w:left w:val="single" w:sz="8" w:space="0" w:color="000000"/>
+              <w:bottom w:val="single" w:sz="8" w:space="0" w:color="000000"/>
+              <w:right w:val="single" w:sz="8" w:space="0" w:color="000000"/>
+            </w:tcBorders>
+            <w:shd w:val="clear" w:color="auto" w:fill="EFEFEF"/>
+            <w:tcMar>
+              <w:top w:w="100" w:type="dxa"/>
+              <w:left w:w="100" w:type="dxa"/>
+              <w:bottom w:w="100" w:type="dxa"/>
+              <w:right w:w="100" w:type="dxa"/>
+            </w:tcMar>
+            <w:hideMark/>
+          </w:tcPr>
+          <w:p>
+            <w:pPr>
+              <w:spacing w:after="0" w:line="240" w:lineRule="auto"/>
+              <w:rPr>
+                <w:rFonts w:ascii="Times New Roman" w:eastAsia="Times New Roman" w:hAnsi="Times New Roman" w:cs="Times New Roman"/>
+                <w:sz w:val="24"/>
+                <w:szCs w:val="24"/>
+              </w:rPr>
+            </w:pPr>
+            <w:r>
+              <w:rPr>
+                <w:rFonts w:ascii="Arial" w:eastAsia="Times New Roman" w:hAnsi="Arial" w:cs="Arial"/>
+                <w:b/>
+                <w:bCs/>
+                <w:color w:val="000000"/>
+                <w:sz w:val="20"/>
+                <w:szCs w:val="20"/>
+              </w:rPr>
+              <w:t>Resultado</w:t>
+            </w:r>
+          </w:p>
+        </w:tc>
+      </w:tr>
+      <w:tr>
+        <w:tc>
+          <w:tcPr>
+            <w:tcW w:w="968" w:type="dxa"/>
+            <w:tcBorders>
+              <w:top w:val="single" w:sz="8" w:space="0" w:color="000000"/>
+              <w:left w:val="single" w:sz="8" w:space="0" w:color="000000"/>
+              <w:bottom w:val="single" w:sz="8" w:space="0" w:color="000000"/>
+              <w:right w:val="single" w:sz="8" w:space="0" w:color="000000"/>
+            </w:tcBorders>
+            <w:tcMar>
+              <w:top w:w="100" w:type="dxa"/>
+              <w:left w:w="100" w:type="dxa"/>
+              <w:bottom w:w="100" w:type="dxa"/>
+              <w:right w:w="100" w:type="dxa"/>
+            </w:tcMar>
+            <w:hideMark/>
+          </w:tcPr>
+          <w:p>
+            <w:pPr>
+              <w:spacing w:after="0" w:line="240" w:lineRule="auto"/>
+              <w:rPr>
+                <w:rFonts w:ascii="Times New Roman" w:eastAsia="Times New Roman" w:hAnsi="Times New Roman" w:cs="Times New Roman"/>
+                <w:sz w:val="24"/>
+                <w:szCs w:val="24"/>
+              </w:rPr>
+            </w:pPr>
+            <w:proofErr w:type="spellStart"/>
+            <w:r>
+              <w:rPr>
+                <w:rFonts w:ascii="Times New Roman" w:eastAsia="Times New Roman" w:hAnsi="Times New Roman" w:cs="Times New Roman"/>
+                <w:sz w:val="24"/>
+                <w:szCs w:val="24"/>
+              </w:rPr>
+              <w:t>Airport</w:t>
+            </w:r>
+            <w:proofErr w:type="spellEnd"/>
+          </w:p>
+        </w:tc>
+        <w:tc>
+          <w:tcPr>
+            <w:tcW w:w="2623" w:type="dxa"/>
+            <w:gridSpan w:val="4"/>
+            <w:tcBorders>
+              <w:top w:val="single" w:sz="8" w:space="0" w:color="000000"/>
+              <w:left w:val="single" w:sz="8" w:space="0" w:color="000000"/>
+              <w:bottom w:val="single" w:sz="8" w:space="0" w:color="000000"/>
+              <w:right w:val="single" w:sz="8" w:space="0" w:color="000000"/>
+            </w:tcBorders>
+            <w:tcMar>
+              <w:top w:w="100" w:type="dxa"/>
+              <w:left w:w="100" w:type="dxa"/>
+              <w:bottom w:w="100" w:type="dxa"/>
+              <w:right w:w="100" w:type="dxa"/>
+            </w:tcMar>
+            <w:hideMark/>
+          </w:tcPr>
+          <w:p>
+            <w:pPr>
+              <w:spacing w:after="0" w:line="240" w:lineRule="auto"/>
+              <w:rPr>
+                <w:rFonts w:ascii="Times New Roman" w:eastAsia="Times New Roman" w:hAnsi="Times New Roman" w:cs="Times New Roman"/>
+                <w:sz w:val="24"/>
+                <w:szCs w:val="24"/>
+              </w:rPr>
+            </w:pPr>
+            <w:proofErr w:type="spellStart"/>
+            <w:r>
+              <w:rPr>
+                <w:rFonts w:ascii="Times New Roman" w:eastAsia="Times New Roman" w:hAnsi="Times New Roman" w:cs="Times New Roman"/>
+                <w:sz w:val="24"/>
+                <w:szCs w:val="24"/>
+              </w:rPr>
+              <w:t>sort</w:t>
+            </w:r>
+            <w:r>
+              <w:rPr>
+                <w:rFonts w:ascii="Times New Roman" w:eastAsia="Times New Roman" w:hAnsi="Times New Roman" w:cs="Times New Roman"/>
+                <w:sz w:val="24"/>
+                <w:szCs w:val="24"/>
+              </w:rPr>
+              <w:t>ById</w:t>
+            </w:r>
+            <w:proofErr w:type="spellEnd"/>
+          </w:p>
+        </w:tc>
+        <w:tc>
+          <w:tcPr>
+            <w:tcW w:w="1705" w:type="dxa"/>
+            <w:gridSpan w:val="4"/>
+            <w:tcBorders>
+              <w:top w:val="single" w:sz="8" w:space="0" w:color="000000"/>
+              <w:left w:val="single" w:sz="8" w:space="0" w:color="000000"/>
+              <w:bottom w:val="single" w:sz="8" w:space="0" w:color="000000"/>
+              <w:right w:val="single" w:sz="8" w:space="0" w:color="000000"/>
+            </w:tcBorders>
+            <w:tcMar>
+              <w:top w:w="100" w:type="dxa"/>
+              <w:left w:w="100" w:type="dxa"/>
+              <w:bottom w:w="100" w:type="dxa"/>
+              <w:right w:w="100" w:type="dxa"/>
+            </w:tcMar>
+            <w:hideMark/>
+          </w:tcPr>
+          <w:p>
+            <w:pPr>
+              <w:spacing w:after="0" w:line="240" w:lineRule="auto"/>
+              <w:rPr>
+                <w:rFonts w:ascii="Arial" w:eastAsia="Times New Roman" w:hAnsi="Arial" w:cs="Arial"/>
+                <w:color w:val="000000"/>
+                <w:sz w:val="20"/>
+                <w:szCs w:val="20"/>
+              </w:rPr>
+            </w:pPr>
+            <w:r>
+              <w:rPr>
+                <w:rFonts w:ascii="Arial" w:eastAsia="Times New Roman" w:hAnsi="Arial" w:cs="Arial"/>
+                <w:color w:val="000000"/>
+                <w:sz w:val="20"/>
+                <w:szCs w:val="20"/>
+              </w:rPr>
+              <w:t>setupScenary</w:t>
+            </w:r>
+            <w:r>
+              <w:rPr>
+                <w:rFonts w:ascii="Arial" w:eastAsia="Times New Roman" w:hAnsi="Arial" w:cs="Arial"/>
+                <w:color w:val="000000"/>
+                <w:sz w:val="20"/>
+                <w:szCs w:val="20"/>
+              </w:rPr>
+              <w:t>2</w:t>
+            </w:r>
+          </w:p>
+          <w:p>
+            <w:pPr>
+              <w:spacing w:after="0" w:line="240" w:lineRule="auto"/>
+              <w:rPr>
+                <w:rFonts w:ascii="Times New Roman" w:eastAsia="Times New Roman" w:hAnsi="Times New Roman" w:cs="Times New Roman"/>
+                <w:sz w:val="24"/>
+                <w:szCs w:val="24"/>
+              </w:rPr>
+            </w:pPr>
+            <w:r>
+              <w:rPr>
+                <w:rFonts w:ascii="Times New Roman" w:eastAsia="Times New Roman" w:hAnsi="Times New Roman" w:cs="Times New Roman"/>
+                <w:sz w:val="24"/>
+                <w:szCs w:val="24"/>
+              </w:rPr>
+              <w:t>setupScenary3</w:t>
+            </w:r>
+          </w:p>
+        </w:tc>
+        <w:tc>
+          <w:tcPr>
+            <w:tcW w:w="2220" w:type="dxa"/>
+            <w:gridSpan w:val="4"/>
+            <w:tcBorders>
+              <w:top w:val="single" w:sz="8" w:space="0" w:color="000000"/>
+              <w:left w:val="single" w:sz="8" w:space="0" w:color="000000"/>
+              <w:bottom w:val="single" w:sz="8" w:space="0" w:color="000000"/>
+              <w:right w:val="single" w:sz="8" w:space="0" w:color="000000"/>
+            </w:tcBorders>
+            <w:tcMar>
+              <w:top w:w="100" w:type="dxa"/>
+              <w:left w:w="100" w:type="dxa"/>
+              <w:bottom w:w="100" w:type="dxa"/>
+              <w:right w:w="100" w:type="dxa"/>
+            </w:tcMar>
+            <w:hideMark/>
+          </w:tcPr>
+          <w:p>
+            <w:pPr>
+              <w:spacing w:after="0" w:line="240" w:lineRule="auto"/>
+              <w:rPr>
+                <w:rFonts w:ascii="Times New Roman" w:eastAsia="Times New Roman" w:hAnsi="Times New Roman" w:cs="Times New Roman"/>
+                <w:sz w:val="24"/>
+                <w:szCs w:val="24"/>
+                <w:lang w:val="en-US"/>
+              </w:rPr>
+            </w:pPr>
+          </w:p>
+        </w:tc>
+        <w:tc>
+          <w:tcPr>
+            <w:tcW w:w="4094" w:type="dxa"/>
+            <w:gridSpan w:val="2"/>
+            <w:tcBorders>
+              <w:top w:val="single" w:sz="8" w:space="0" w:color="000000"/>
+              <w:left w:val="single" w:sz="8" w:space="0" w:color="000000"/>
+              <w:bottom w:val="single" w:sz="8" w:space="0" w:color="000000"/>
+              <w:right w:val="single" w:sz="8" w:space="0" w:color="000000"/>
+            </w:tcBorders>
+            <w:tcMar>
+              <w:top w:w="100" w:type="dxa"/>
+              <w:left w:w="100" w:type="dxa"/>
+              <w:bottom w:w="100" w:type="dxa"/>
+              <w:right w:w="100" w:type="dxa"/>
+            </w:tcMar>
+            <w:hideMark/>
+          </w:tcPr>
+          <w:p>
+            <w:pPr>
+              <w:spacing w:after="0" w:line="240" w:lineRule="auto"/>
+              <w:rPr>
+                <w:rFonts w:ascii="Times New Roman" w:eastAsia="Times New Roman" w:hAnsi="Times New Roman" w:cs="Times New Roman"/>
+                <w:sz w:val="24"/>
+                <w:szCs w:val="24"/>
+              </w:rPr>
+            </w:pPr>
+            <w:r>
+              <w:rPr>
+                <w:rFonts w:ascii="Times New Roman" w:eastAsia="Times New Roman" w:hAnsi="Times New Roman" w:cs="Times New Roman"/>
+                <w:sz w:val="24"/>
+                <w:szCs w:val="24"/>
+              </w:rPr>
+              <w:t>Se espera que ahora la lista esté organizada de menor a mayor por sus respecti</w:t>
+            </w:r>
+            <w:r>
+              <w:rPr>
+                <w:rFonts w:ascii="Times New Roman" w:eastAsia="Times New Roman" w:hAnsi="Times New Roman" w:cs="Times New Roman"/>
+                <w:sz w:val="24"/>
+                <w:szCs w:val="24"/>
+              </w:rPr>
+              <w:t>vos identificadores de vuelo</w:t>
+            </w:r>
+            <w:r>
+              <w:rPr>
+                <w:rFonts w:ascii="Times New Roman" w:eastAsia="Times New Roman" w:hAnsi="Times New Roman" w:cs="Times New Roman"/>
+                <w:sz w:val="24"/>
+                <w:szCs w:val="24"/>
+              </w:rPr>
+              <w:t xml:space="preserve">. </w:t>
+            </w:r>
+          </w:p>
+          <w:p>
+            <w:pPr>
+              <w:spacing w:after="0" w:line="240" w:lineRule="auto"/>
+              <w:rPr>
+                <w:rFonts w:ascii="Times New Roman" w:eastAsia="Times New Roman" w:hAnsi="Times New Roman" w:cs="Times New Roman"/>
+                <w:sz w:val="24"/>
+                <w:szCs w:val="24"/>
+              </w:rPr>
+            </w:pPr>
+          </w:p>
+        </w:tc>
+      </w:tr>
+      <w:tr>
+        <w:trPr>
+          <w:trHeight w:val="400"/>
+        </w:trPr>
+        <w:tc>
+          <w:tcPr>
+            <w:tcW w:w="11610" w:type="dxa"/>
+            <w:gridSpan w:val="15"/>
+            <w:tcBorders>
+              <w:top w:val="single" w:sz="8" w:space="0" w:color="000000"/>
+              <w:left w:val="single" w:sz="8" w:space="0" w:color="000000"/>
+              <w:bottom w:val="single" w:sz="8" w:space="0" w:color="000000"/>
+              <w:right w:val="single" w:sz="8" w:space="0" w:color="000000"/>
+            </w:tcBorders>
+            <w:tcMar>
+              <w:top w:w="100" w:type="dxa"/>
+              <w:left w:w="100" w:type="dxa"/>
+              <w:bottom w:w="100" w:type="dxa"/>
+              <w:right w:w="100" w:type="dxa"/>
+            </w:tcMar>
+            <w:hideMark/>
+          </w:tcPr>
+          <w:p>
+            <w:pPr>
+              <w:spacing w:after="0" w:line="240" w:lineRule="auto"/>
+              <w:rPr>
+                <w:rFonts w:ascii="Times New Roman" w:eastAsia="Times New Roman" w:hAnsi="Times New Roman" w:cs="Times New Roman"/>
+                <w:sz w:val="24"/>
+                <w:szCs w:val="24"/>
+              </w:rPr>
+            </w:pPr>
+            <w:r>
+              <w:rPr>
+                <w:rFonts w:ascii="Arial" w:eastAsia="Times New Roman" w:hAnsi="Arial" w:cs="Arial"/>
+                <w:b/>
+                <w:bCs/>
+                <w:color w:val="000000"/>
+                <w:sz w:val="20"/>
+                <w:szCs w:val="20"/>
+              </w:rPr>
+              <w:t>Objetivo de la Prueba:</w:t>
+            </w:r>
+            <w:r>
+              <w:rPr>
+                <w:rFonts w:ascii="Arial" w:eastAsia="Times New Roman" w:hAnsi="Arial" w:cs="Arial"/>
+                <w:color w:val="000000"/>
+                <w:sz w:val="20"/>
+                <w:szCs w:val="20"/>
+              </w:rPr>
+              <w:t xml:space="preserve"> </w:t>
+            </w:r>
+            <w:r>
+              <w:rPr>
+                <w:rFonts w:ascii="Arial" w:eastAsia="Times New Roman" w:hAnsi="Arial" w:cs="Arial"/>
+                <w:color w:val="000000"/>
+                <w:sz w:val="20"/>
+                <w:szCs w:val="20"/>
+              </w:rPr>
+              <w:t xml:space="preserve">Comprobar que el método </w:t>
+            </w:r>
+            <w:proofErr w:type="spellStart"/>
+            <w:r>
+              <w:rPr>
+                <w:rFonts w:ascii="Arial" w:eastAsia="Times New Roman" w:hAnsi="Arial" w:cs="Arial"/>
+                <w:color w:val="000000"/>
+                <w:sz w:val="20"/>
+                <w:szCs w:val="20"/>
+              </w:rPr>
+              <w:t>sortBy</w:t>
+            </w:r>
+            <w:r>
+              <w:rPr>
+                <w:rFonts w:ascii="Arial" w:eastAsia="Times New Roman" w:hAnsi="Arial" w:cs="Arial"/>
+                <w:color w:val="000000"/>
+                <w:sz w:val="20"/>
+                <w:szCs w:val="20"/>
+              </w:rPr>
+              <w:t>Time</w:t>
+            </w:r>
+            <w:proofErr w:type="spellEnd"/>
+            <w:r>
+              <w:rPr>
+                <w:rFonts w:ascii="Arial" w:eastAsia="Times New Roman" w:hAnsi="Arial" w:cs="Arial"/>
+                <w:color w:val="000000"/>
+                <w:sz w:val="20"/>
+                <w:szCs w:val="20"/>
+              </w:rPr>
+              <w:t xml:space="preserve"> funciona correctamente.</w:t>
+            </w:r>
+          </w:p>
+        </w:tc>
+      </w:tr>
+      <w:tr>
+        <w:tc>
+          <w:tcPr>
+            <w:tcW w:w="968" w:type="dxa"/>
+            <w:tcBorders>
+              <w:top w:val="single" w:sz="8" w:space="0" w:color="000000"/>
+              <w:left w:val="single" w:sz="8" w:space="0" w:color="000000"/>
+              <w:bottom w:val="single" w:sz="8" w:space="0" w:color="000000"/>
+              <w:right w:val="single" w:sz="8" w:space="0" w:color="000000"/>
+            </w:tcBorders>
+            <w:shd w:val="clear" w:color="auto" w:fill="EFEFEF"/>
+            <w:tcMar>
+              <w:top w:w="100" w:type="dxa"/>
+              <w:left w:w="100" w:type="dxa"/>
+              <w:bottom w:w="100" w:type="dxa"/>
+              <w:right w:w="100" w:type="dxa"/>
+            </w:tcMar>
+            <w:hideMark/>
+          </w:tcPr>
+          <w:p>
+            <w:pPr>
+              <w:spacing w:after="0" w:line="240" w:lineRule="auto"/>
+              <w:rPr>
+                <w:rFonts w:ascii="Times New Roman" w:eastAsia="Times New Roman" w:hAnsi="Times New Roman" w:cs="Times New Roman"/>
+                <w:sz w:val="24"/>
+                <w:szCs w:val="24"/>
+              </w:rPr>
+            </w:pPr>
+            <w:r>
+              <w:rPr>
+                <w:rFonts w:ascii="Arial" w:eastAsia="Times New Roman" w:hAnsi="Arial" w:cs="Arial"/>
+                <w:b/>
+                <w:bCs/>
+                <w:color w:val="000000"/>
+                <w:sz w:val="20"/>
+                <w:szCs w:val="20"/>
+              </w:rPr>
+              <w:t>Clase</w:t>
+            </w:r>
+          </w:p>
+        </w:tc>
+        <w:tc>
+          <w:tcPr>
+            <w:tcW w:w="2623" w:type="dxa"/>
+            <w:gridSpan w:val="4"/>
+            <w:tcBorders>
+              <w:top w:val="single" w:sz="8" w:space="0" w:color="000000"/>
+              <w:left w:val="single" w:sz="8" w:space="0" w:color="000000"/>
+              <w:bottom w:val="single" w:sz="8" w:space="0" w:color="000000"/>
+              <w:right w:val="single" w:sz="8" w:space="0" w:color="000000"/>
+            </w:tcBorders>
+            <w:shd w:val="clear" w:color="auto" w:fill="EFEFEF"/>
+            <w:tcMar>
+              <w:top w:w="100" w:type="dxa"/>
+              <w:left w:w="100" w:type="dxa"/>
+              <w:bottom w:w="100" w:type="dxa"/>
+              <w:right w:w="100" w:type="dxa"/>
+            </w:tcMar>
+            <w:hideMark/>
+          </w:tcPr>
+          <w:p>
+            <w:pPr>
+              <w:spacing w:after="0" w:line="240" w:lineRule="auto"/>
+              <w:rPr>
+                <w:rFonts w:ascii="Times New Roman" w:eastAsia="Times New Roman" w:hAnsi="Times New Roman" w:cs="Times New Roman"/>
+                <w:sz w:val="24"/>
+                <w:szCs w:val="24"/>
+              </w:rPr>
+            </w:pPr>
+            <w:r>
+              <w:rPr>
+                <w:rFonts w:ascii="Arial" w:eastAsia="Times New Roman" w:hAnsi="Arial" w:cs="Arial"/>
+                <w:b/>
+                <w:bCs/>
+                <w:color w:val="000000"/>
+                <w:sz w:val="20"/>
+                <w:szCs w:val="20"/>
+              </w:rPr>
+              <w:t>Método</w:t>
+            </w:r>
+          </w:p>
+        </w:tc>
+        <w:tc>
+          <w:tcPr>
+            <w:tcW w:w="1705" w:type="dxa"/>
+            <w:gridSpan w:val="4"/>
+            <w:tcBorders>
+              <w:top w:val="single" w:sz="8" w:space="0" w:color="000000"/>
+              <w:left w:val="single" w:sz="8" w:space="0" w:color="000000"/>
+              <w:bottom w:val="single" w:sz="8" w:space="0" w:color="000000"/>
+              <w:right w:val="single" w:sz="8" w:space="0" w:color="000000"/>
+            </w:tcBorders>
+            <w:shd w:val="clear" w:color="auto" w:fill="EFEFEF"/>
+            <w:tcMar>
+              <w:top w:w="100" w:type="dxa"/>
+              <w:left w:w="100" w:type="dxa"/>
+              <w:bottom w:w="100" w:type="dxa"/>
+              <w:right w:w="100" w:type="dxa"/>
+            </w:tcMar>
+            <w:hideMark/>
+          </w:tcPr>
+          <w:p>
+            <w:pPr>
+              <w:spacing w:after="0" w:line="240" w:lineRule="auto"/>
+              <w:rPr>
+                <w:rFonts w:ascii="Times New Roman" w:eastAsia="Times New Roman" w:hAnsi="Times New Roman" w:cs="Times New Roman"/>
+                <w:sz w:val="24"/>
+                <w:szCs w:val="24"/>
+              </w:rPr>
+            </w:pPr>
+            <w:r>
+              <w:rPr>
+                <w:rFonts w:ascii="Arial" w:eastAsia="Times New Roman" w:hAnsi="Arial" w:cs="Arial"/>
+                <w:b/>
+                <w:bCs/>
+                <w:color w:val="000000"/>
+                <w:sz w:val="20"/>
+                <w:szCs w:val="20"/>
+              </w:rPr>
+              <w:t>Escenario</w:t>
+            </w:r>
+          </w:p>
+        </w:tc>
+        <w:tc>
+          <w:tcPr>
+            <w:tcW w:w="2220" w:type="dxa"/>
+            <w:gridSpan w:val="4"/>
+            <w:tcBorders>
+              <w:top w:val="single" w:sz="8" w:space="0" w:color="000000"/>
+              <w:left w:val="single" w:sz="8" w:space="0" w:color="000000"/>
+              <w:bottom w:val="single" w:sz="8" w:space="0" w:color="000000"/>
+              <w:right w:val="single" w:sz="8" w:space="0" w:color="000000"/>
+            </w:tcBorders>
+            <w:shd w:val="clear" w:color="auto" w:fill="EFEFEF"/>
+            <w:tcMar>
+              <w:top w:w="100" w:type="dxa"/>
+              <w:left w:w="100" w:type="dxa"/>
+              <w:bottom w:w="100" w:type="dxa"/>
+              <w:right w:w="100" w:type="dxa"/>
+            </w:tcMar>
+            <w:hideMark/>
+          </w:tcPr>
+          <w:p>
+            <w:pPr>
+              <w:spacing w:after="0" w:line="240" w:lineRule="auto"/>
+              <w:rPr>
+                <w:rFonts w:ascii="Times New Roman" w:eastAsia="Times New Roman" w:hAnsi="Times New Roman" w:cs="Times New Roman"/>
+                <w:sz w:val="24"/>
+                <w:szCs w:val="24"/>
+              </w:rPr>
+            </w:pPr>
+            <w:r>
+              <w:rPr>
+                <w:rFonts w:ascii="Arial" w:eastAsia="Times New Roman" w:hAnsi="Arial" w:cs="Arial"/>
+                <w:b/>
+                <w:bCs/>
+                <w:color w:val="000000"/>
+                <w:sz w:val="20"/>
+                <w:szCs w:val="20"/>
+              </w:rPr>
+              <w:t>Valores de Entrada</w:t>
+            </w:r>
+          </w:p>
+        </w:tc>
+        <w:tc>
+          <w:tcPr>
+            <w:tcW w:w="4094" w:type="dxa"/>
+            <w:gridSpan w:val="2"/>
+            <w:tcBorders>
+              <w:top w:val="single" w:sz="8" w:space="0" w:color="000000"/>
+              <w:left w:val="single" w:sz="8" w:space="0" w:color="000000"/>
+              <w:bottom w:val="single" w:sz="8" w:space="0" w:color="000000"/>
+              <w:right w:val="single" w:sz="8" w:space="0" w:color="000000"/>
+            </w:tcBorders>
+            <w:shd w:val="clear" w:color="auto" w:fill="EFEFEF"/>
+            <w:tcMar>
+              <w:top w:w="100" w:type="dxa"/>
+              <w:left w:w="100" w:type="dxa"/>
+              <w:bottom w:w="100" w:type="dxa"/>
+              <w:right w:w="100" w:type="dxa"/>
+            </w:tcMar>
+            <w:hideMark/>
+          </w:tcPr>
+          <w:p>
+            <w:pPr>
+              <w:spacing w:after="0" w:line="240" w:lineRule="auto"/>
+              <w:rPr>
+                <w:rFonts w:ascii="Times New Roman" w:eastAsia="Times New Roman" w:hAnsi="Times New Roman" w:cs="Times New Roman"/>
+                <w:sz w:val="24"/>
+                <w:szCs w:val="24"/>
+              </w:rPr>
+            </w:pPr>
+            <w:r>
+              <w:rPr>
+                <w:rFonts w:ascii="Arial" w:eastAsia="Times New Roman" w:hAnsi="Arial" w:cs="Arial"/>
+                <w:b/>
+                <w:bCs/>
+                <w:color w:val="000000"/>
+                <w:sz w:val="20"/>
+                <w:szCs w:val="20"/>
+              </w:rPr>
+              <w:t>Resultado</w:t>
+            </w:r>
+          </w:p>
+        </w:tc>
+      </w:tr>
+      <w:tr>
+        <w:tc>
+          <w:tcPr>
+            <w:tcW w:w="968" w:type="dxa"/>
+            <w:tcBorders>
+              <w:top w:val="single" w:sz="8" w:space="0" w:color="000000"/>
+              <w:left w:val="single" w:sz="8" w:space="0" w:color="000000"/>
+              <w:bottom w:val="single" w:sz="8" w:space="0" w:color="000000"/>
+              <w:right w:val="single" w:sz="8" w:space="0" w:color="000000"/>
+            </w:tcBorders>
+            <w:tcMar>
+              <w:top w:w="100" w:type="dxa"/>
+              <w:left w:w="100" w:type="dxa"/>
+              <w:bottom w:w="100" w:type="dxa"/>
+              <w:right w:w="100" w:type="dxa"/>
+            </w:tcMar>
+            <w:hideMark/>
+          </w:tcPr>
+          <w:p>
+            <w:pPr>
+              <w:spacing w:after="0" w:line="240" w:lineRule="auto"/>
+              <w:rPr>
+                <w:rFonts w:ascii="Times New Roman" w:eastAsia="Times New Roman" w:hAnsi="Times New Roman" w:cs="Times New Roman"/>
+                <w:sz w:val="24"/>
+                <w:szCs w:val="24"/>
+              </w:rPr>
+            </w:pPr>
+            <w:proofErr w:type="spellStart"/>
+            <w:r>
+              <w:rPr>
+                <w:rFonts w:ascii="Times New Roman" w:eastAsia="Times New Roman" w:hAnsi="Times New Roman" w:cs="Times New Roman"/>
+                <w:sz w:val="24"/>
+                <w:szCs w:val="24"/>
+              </w:rPr>
+              <w:t>Airport</w:t>
+            </w:r>
+            <w:proofErr w:type="spellEnd"/>
+          </w:p>
+        </w:tc>
+        <w:tc>
+          <w:tcPr>
+            <w:tcW w:w="2623" w:type="dxa"/>
+            <w:gridSpan w:val="4"/>
+            <w:tcBorders>
+              <w:top w:val="single" w:sz="8" w:space="0" w:color="000000"/>
+              <w:left w:val="single" w:sz="8" w:space="0" w:color="000000"/>
+              <w:bottom w:val="single" w:sz="8" w:space="0" w:color="000000"/>
+              <w:right w:val="single" w:sz="8" w:space="0" w:color="000000"/>
+            </w:tcBorders>
+            <w:tcMar>
+              <w:top w:w="100" w:type="dxa"/>
+              <w:left w:w="100" w:type="dxa"/>
+              <w:bottom w:w="100" w:type="dxa"/>
+              <w:right w:w="100" w:type="dxa"/>
+            </w:tcMar>
+            <w:hideMark/>
+          </w:tcPr>
+          <w:p>
+            <w:pPr>
+              <w:spacing w:after="0" w:line="240" w:lineRule="auto"/>
+              <w:rPr>
+                <w:rFonts w:ascii="Times New Roman" w:eastAsia="Times New Roman" w:hAnsi="Times New Roman" w:cs="Times New Roman"/>
+                <w:sz w:val="24"/>
+                <w:szCs w:val="24"/>
+              </w:rPr>
+            </w:pPr>
+            <w:proofErr w:type="spellStart"/>
+            <w:r>
+              <w:rPr>
+                <w:rFonts w:ascii="Times New Roman" w:eastAsia="Times New Roman" w:hAnsi="Times New Roman" w:cs="Times New Roman"/>
+                <w:sz w:val="24"/>
+                <w:szCs w:val="24"/>
+              </w:rPr>
+              <w:t>sort</w:t>
+            </w:r>
+            <w:r>
+              <w:rPr>
+                <w:rFonts w:ascii="Times New Roman" w:eastAsia="Times New Roman" w:hAnsi="Times New Roman" w:cs="Times New Roman"/>
+                <w:sz w:val="24"/>
+                <w:szCs w:val="24"/>
+              </w:rPr>
+              <w:t>ByTime</w:t>
+            </w:r>
+            <w:proofErr w:type="spellEnd"/>
+          </w:p>
+        </w:tc>
+        <w:tc>
+          <w:tcPr>
+            <w:tcW w:w="1705" w:type="dxa"/>
+            <w:gridSpan w:val="4"/>
+            <w:tcBorders>
+              <w:top w:val="single" w:sz="8" w:space="0" w:color="000000"/>
+              <w:left w:val="single" w:sz="8" w:space="0" w:color="000000"/>
+              <w:bottom w:val="single" w:sz="8" w:space="0" w:color="000000"/>
+              <w:right w:val="single" w:sz="8" w:space="0" w:color="000000"/>
+            </w:tcBorders>
+            <w:tcMar>
+              <w:top w:w="100" w:type="dxa"/>
+              <w:left w:w="100" w:type="dxa"/>
+              <w:bottom w:w="100" w:type="dxa"/>
+              <w:right w:w="100" w:type="dxa"/>
+            </w:tcMar>
+            <w:hideMark/>
+          </w:tcPr>
+          <w:p>
+            <w:pPr>
+              <w:spacing w:after="0" w:line="240" w:lineRule="auto"/>
+              <w:rPr>
+                <w:rFonts w:ascii="Arial" w:eastAsia="Times New Roman" w:hAnsi="Arial" w:cs="Arial"/>
+                <w:color w:val="000000"/>
+                <w:sz w:val="20"/>
+                <w:szCs w:val="20"/>
+              </w:rPr>
+            </w:pPr>
+            <w:r>
+              <w:rPr>
+                <w:rFonts w:ascii="Arial" w:eastAsia="Times New Roman" w:hAnsi="Arial" w:cs="Arial"/>
+                <w:color w:val="000000"/>
+                <w:sz w:val="20"/>
+                <w:szCs w:val="20"/>
+              </w:rPr>
+              <w:t>setupScenary</w:t>
+            </w:r>
+            <w:r>
+              <w:rPr>
+                <w:rFonts w:ascii="Arial" w:eastAsia="Times New Roman" w:hAnsi="Arial" w:cs="Arial"/>
+                <w:color w:val="000000"/>
+                <w:sz w:val="20"/>
+                <w:szCs w:val="20"/>
+              </w:rPr>
+              <w:t>2</w:t>
+            </w:r>
+          </w:p>
+          <w:p>
+            <w:pPr>
+              <w:spacing w:after="0" w:line="240" w:lineRule="auto"/>
+              <w:rPr>
+                <w:rFonts w:ascii="Times New Roman" w:eastAsia="Times New Roman" w:hAnsi="Times New Roman" w:cs="Times New Roman"/>
+                <w:sz w:val="24"/>
+                <w:szCs w:val="24"/>
+              </w:rPr>
+            </w:pPr>
+            <w:r>
+              <w:rPr>
+                <w:rFonts w:ascii="Times New Roman" w:eastAsia="Times New Roman" w:hAnsi="Times New Roman" w:cs="Times New Roman"/>
+                <w:sz w:val="24"/>
+                <w:szCs w:val="24"/>
+              </w:rPr>
+              <w:t>setupScenary3</w:t>
+            </w:r>
+          </w:p>
+        </w:tc>
+        <w:tc>
+          <w:tcPr>
+            <w:tcW w:w="2220" w:type="dxa"/>
+            <w:gridSpan w:val="4"/>
+            <w:tcBorders>
+              <w:top w:val="single" w:sz="8" w:space="0" w:color="000000"/>
+              <w:left w:val="single" w:sz="8" w:space="0" w:color="000000"/>
+              <w:bottom w:val="single" w:sz="8" w:space="0" w:color="000000"/>
+              <w:right w:val="single" w:sz="8" w:space="0" w:color="000000"/>
+            </w:tcBorders>
+            <w:tcMar>
+              <w:top w:w="100" w:type="dxa"/>
+              <w:left w:w="100" w:type="dxa"/>
+              <w:bottom w:w="100" w:type="dxa"/>
+              <w:right w:w="100" w:type="dxa"/>
+            </w:tcMar>
+            <w:hideMark/>
+          </w:tcPr>
+          <w:p>
+            <w:pPr>
+              <w:spacing w:after="0" w:line="240" w:lineRule="auto"/>
+              <w:rPr>
+                <w:rFonts w:ascii="Times New Roman" w:eastAsia="Times New Roman" w:hAnsi="Times New Roman" w:cs="Times New Roman"/>
+                <w:sz w:val="24"/>
+                <w:szCs w:val="24"/>
+                <w:lang w:val="en-US"/>
+              </w:rPr>
+            </w:pPr>
+          </w:p>
+        </w:tc>
+        <w:tc>
+          <w:tcPr>
+            <w:tcW w:w="4094" w:type="dxa"/>
+            <w:gridSpan w:val="2"/>
+            <w:tcBorders>
+              <w:top w:val="single" w:sz="8" w:space="0" w:color="000000"/>
+              <w:left w:val="single" w:sz="8" w:space="0" w:color="000000"/>
+              <w:bottom w:val="single" w:sz="8" w:space="0" w:color="000000"/>
+              <w:right w:val="single" w:sz="8" w:space="0" w:color="000000"/>
+            </w:tcBorders>
+            <w:tcMar>
+              <w:top w:w="100" w:type="dxa"/>
+              <w:left w:w="100" w:type="dxa"/>
+              <w:bottom w:w="100" w:type="dxa"/>
+              <w:right w:w="100" w:type="dxa"/>
+            </w:tcMar>
+            <w:hideMark/>
+          </w:tcPr>
+          <w:p>
+            <w:pPr>
+              <w:spacing w:after="0" w:line="240" w:lineRule="auto"/>
+              <w:rPr>
+                <w:rFonts w:ascii="Times New Roman" w:eastAsia="Times New Roman" w:hAnsi="Times New Roman" w:cs="Times New Roman"/>
+                <w:sz w:val="24"/>
+                <w:szCs w:val="24"/>
+              </w:rPr>
+            </w:pPr>
+            <w:r>
+              <w:rPr>
+                <w:rFonts w:ascii="Times New Roman" w:eastAsia="Times New Roman" w:hAnsi="Times New Roman" w:cs="Times New Roman"/>
+                <w:sz w:val="24"/>
+                <w:szCs w:val="24"/>
+              </w:rPr>
+              <w:t>Se espera que ahora la lista esté organizada de menor a mayor por sus respectiv</w:t>
+            </w:r>
+            <w:r>
+              <w:rPr>
+                <w:rFonts w:ascii="Times New Roman" w:eastAsia="Times New Roman" w:hAnsi="Times New Roman" w:cs="Times New Roman"/>
+                <w:sz w:val="24"/>
+                <w:szCs w:val="24"/>
+              </w:rPr>
+              <w:t>os horarios</w:t>
+            </w:r>
+            <w:r>
+              <w:rPr>
+                <w:rFonts w:ascii="Times New Roman" w:eastAsia="Times New Roman" w:hAnsi="Times New Roman" w:cs="Times New Roman"/>
+                <w:sz w:val="24"/>
+                <w:szCs w:val="24"/>
+              </w:rPr>
+              <w:t xml:space="preserve"> de salida</w:t>
+            </w:r>
+            <w:r>
+              <w:rPr>
+                <w:rFonts w:ascii="Times New Roman" w:eastAsia="Times New Roman" w:hAnsi="Times New Roman" w:cs="Times New Roman"/>
+                <w:sz w:val="24"/>
+                <w:szCs w:val="24"/>
+              </w:rPr>
+              <w:t>.</w:t>
+            </w:r>
+          </w:p>
+          <w:p>
+            <w:pPr>
+              <w:spacing w:after="0" w:line="240" w:lineRule="auto"/>
+              <w:rPr>
+                <w:rFonts w:ascii="Times New Roman" w:eastAsia="Times New Roman" w:hAnsi="Times New Roman" w:cs="Times New Roman"/>
+                <w:sz w:val="24"/>
+                <w:szCs w:val="24"/>
+              </w:rPr>
+            </w:pPr>
+          </w:p>
+        </w:tc>
+      </w:tr>
+      <w:tr>
+        <w:trPr>
+          <w:trHeight w:val="400"/>
+        </w:trPr>
+        <w:tc>
+          <w:tcPr>
+            <w:tcW w:w="11610" w:type="dxa"/>
+            <w:gridSpan w:val="15"/>
+            <w:tcBorders>
+              <w:top w:val="single" w:sz="8" w:space="0" w:color="000000"/>
+              <w:left w:val="single" w:sz="8" w:space="0" w:color="000000"/>
+              <w:bottom w:val="single" w:sz="8" w:space="0" w:color="000000"/>
+              <w:right w:val="single" w:sz="8" w:space="0" w:color="000000"/>
+            </w:tcBorders>
+            <w:tcMar>
+              <w:top w:w="100" w:type="dxa"/>
+              <w:left w:w="100" w:type="dxa"/>
+              <w:bottom w:w="100" w:type="dxa"/>
+              <w:right w:w="100" w:type="dxa"/>
+            </w:tcMar>
+            <w:hideMark/>
+          </w:tcPr>
+          <w:p>
+            <w:pPr>
+              <w:spacing w:after="0" w:line="240" w:lineRule="auto"/>
+              <w:rPr>
+                <w:rFonts w:ascii="Times New Roman" w:eastAsia="Times New Roman" w:hAnsi="Times New Roman" w:cs="Times New Roman"/>
+                <w:sz w:val="24"/>
+                <w:szCs w:val="24"/>
+              </w:rPr>
+            </w:pPr>
+            <w:r>
+              <w:rPr>
+                <w:rFonts w:ascii="Arial" w:eastAsia="Times New Roman" w:hAnsi="Arial" w:cs="Arial"/>
+                <w:b/>
+                <w:bCs/>
+                <w:color w:val="000000"/>
+                <w:sz w:val="20"/>
+                <w:szCs w:val="20"/>
+              </w:rPr>
+              <w:t>Objetivo de la Prueba:</w:t>
+            </w:r>
+            <w:r>
+              <w:rPr>
+                <w:rFonts w:ascii="Arial" w:eastAsia="Times New Roman" w:hAnsi="Arial" w:cs="Arial"/>
+                <w:color w:val="000000"/>
+                <w:sz w:val="20"/>
+                <w:szCs w:val="20"/>
+              </w:rPr>
+              <w:t xml:space="preserve"> </w:t>
+            </w:r>
+            <w:r>
+              <w:rPr>
+                <w:rFonts w:ascii="Arial" w:eastAsia="Times New Roman" w:hAnsi="Arial" w:cs="Arial"/>
+                <w:color w:val="000000"/>
+                <w:sz w:val="20"/>
+                <w:szCs w:val="20"/>
+              </w:rPr>
+              <w:t xml:space="preserve">Comprobar que el método </w:t>
+            </w:r>
+            <w:proofErr w:type="spellStart"/>
+            <w:r>
+              <w:rPr>
+                <w:rFonts w:ascii="Arial" w:eastAsia="Times New Roman" w:hAnsi="Arial" w:cs="Arial"/>
+                <w:color w:val="000000"/>
+                <w:sz w:val="20"/>
+                <w:szCs w:val="20"/>
+              </w:rPr>
+              <w:t>sortBy</w:t>
+            </w:r>
+            <w:r>
+              <w:rPr>
+                <w:rFonts w:ascii="Arial" w:eastAsia="Times New Roman" w:hAnsi="Arial" w:cs="Arial"/>
+                <w:color w:val="000000"/>
+                <w:sz w:val="20"/>
+                <w:szCs w:val="20"/>
+              </w:rPr>
+              <w:t>Airline</w:t>
+            </w:r>
+            <w:proofErr w:type="spellEnd"/>
+            <w:r>
+              <w:rPr>
+                <w:rFonts w:ascii="Arial" w:eastAsia="Times New Roman" w:hAnsi="Arial" w:cs="Arial"/>
+                <w:color w:val="000000"/>
+                <w:sz w:val="20"/>
+                <w:szCs w:val="20"/>
+              </w:rPr>
+              <w:t xml:space="preserve"> funciona correctamente.</w:t>
+            </w:r>
+          </w:p>
+        </w:tc>
+      </w:tr>
+      <w:tr>
+        <w:tc>
+          <w:tcPr>
+            <w:tcW w:w="968" w:type="dxa"/>
+            <w:tcBorders>
+              <w:top w:val="single" w:sz="8" w:space="0" w:color="000000"/>
+              <w:left w:val="single" w:sz="8" w:space="0" w:color="000000"/>
+              <w:bottom w:val="single" w:sz="8" w:space="0" w:color="000000"/>
+              <w:right w:val="single" w:sz="8" w:space="0" w:color="000000"/>
+            </w:tcBorders>
+            <w:shd w:val="clear" w:color="auto" w:fill="EFEFEF"/>
+            <w:tcMar>
+              <w:top w:w="100" w:type="dxa"/>
+              <w:left w:w="100" w:type="dxa"/>
+              <w:bottom w:w="100" w:type="dxa"/>
+              <w:right w:w="100" w:type="dxa"/>
+            </w:tcMar>
+            <w:hideMark/>
+          </w:tcPr>
+          <w:p>
+            <w:pPr>
+              <w:spacing w:after="0" w:line="240" w:lineRule="auto"/>
+              <w:rPr>
+                <w:rFonts w:ascii="Times New Roman" w:eastAsia="Times New Roman" w:hAnsi="Times New Roman" w:cs="Times New Roman"/>
+                <w:sz w:val="24"/>
+                <w:szCs w:val="24"/>
+              </w:rPr>
+            </w:pPr>
+            <w:r>
+              <w:rPr>
+                <w:rFonts w:ascii="Arial" w:eastAsia="Times New Roman" w:hAnsi="Arial" w:cs="Arial"/>
+                <w:b/>
+                <w:bCs/>
+                <w:color w:val="000000"/>
+                <w:sz w:val="20"/>
+                <w:szCs w:val="20"/>
+              </w:rPr>
+              <w:t>Clase</w:t>
+            </w:r>
+          </w:p>
+        </w:tc>
+        <w:tc>
+          <w:tcPr>
+            <w:tcW w:w="2366" w:type="dxa"/>
+            <w:gridSpan w:val="3"/>
+            <w:tcBorders>
+              <w:top w:val="single" w:sz="8" w:space="0" w:color="000000"/>
+              <w:left w:val="single" w:sz="8" w:space="0" w:color="000000"/>
+              <w:bottom w:val="single" w:sz="8" w:space="0" w:color="000000"/>
+              <w:right w:val="single" w:sz="8" w:space="0" w:color="000000"/>
+            </w:tcBorders>
+            <w:shd w:val="clear" w:color="auto" w:fill="EFEFEF"/>
+            <w:tcMar>
+              <w:top w:w="100" w:type="dxa"/>
+              <w:left w:w="100" w:type="dxa"/>
+              <w:bottom w:w="100" w:type="dxa"/>
+              <w:right w:w="100" w:type="dxa"/>
+            </w:tcMar>
+            <w:hideMark/>
+          </w:tcPr>
+          <w:p>
+            <w:pPr>
+              <w:spacing w:after="0" w:line="240" w:lineRule="auto"/>
+              <w:rPr>
+                <w:rFonts w:ascii="Times New Roman" w:eastAsia="Times New Roman" w:hAnsi="Times New Roman" w:cs="Times New Roman"/>
+                <w:sz w:val="24"/>
+                <w:szCs w:val="24"/>
+              </w:rPr>
+            </w:pPr>
+            <w:r>
+              <w:rPr>
+                <w:rFonts w:ascii="Arial" w:eastAsia="Times New Roman" w:hAnsi="Arial" w:cs="Arial"/>
+                <w:b/>
+                <w:bCs/>
+                <w:color w:val="000000"/>
+                <w:sz w:val="20"/>
+                <w:szCs w:val="20"/>
+              </w:rPr>
+              <w:t>Método</w:t>
+            </w:r>
+          </w:p>
+        </w:tc>
+        <w:tc>
+          <w:tcPr>
+            <w:tcW w:w="1700" w:type="dxa"/>
+            <w:gridSpan w:val="4"/>
+            <w:tcBorders>
+              <w:top w:val="single" w:sz="8" w:space="0" w:color="000000"/>
+              <w:left w:val="single" w:sz="8" w:space="0" w:color="000000"/>
+              <w:bottom w:val="single" w:sz="8" w:space="0" w:color="000000"/>
+              <w:right w:val="single" w:sz="8" w:space="0" w:color="000000"/>
+            </w:tcBorders>
+            <w:shd w:val="clear" w:color="auto" w:fill="EFEFEF"/>
+            <w:tcMar>
+              <w:top w:w="100" w:type="dxa"/>
+              <w:left w:w="100" w:type="dxa"/>
+              <w:bottom w:w="100" w:type="dxa"/>
+              <w:right w:w="100" w:type="dxa"/>
+            </w:tcMar>
+            <w:hideMark/>
+          </w:tcPr>
+          <w:p>
+            <w:pPr>
+              <w:spacing w:after="0" w:line="240" w:lineRule="auto"/>
+              <w:rPr>
+                <w:rFonts w:ascii="Times New Roman" w:eastAsia="Times New Roman" w:hAnsi="Times New Roman" w:cs="Times New Roman"/>
+                <w:sz w:val="24"/>
+                <w:szCs w:val="24"/>
+              </w:rPr>
+            </w:pPr>
+            <w:r>
+              <w:rPr>
+                <w:rFonts w:ascii="Arial" w:eastAsia="Times New Roman" w:hAnsi="Arial" w:cs="Arial"/>
+                <w:b/>
+                <w:bCs/>
+                <w:color w:val="000000"/>
+                <w:sz w:val="20"/>
+                <w:szCs w:val="20"/>
+              </w:rPr>
+              <w:t>Escenario</w:t>
+            </w:r>
+          </w:p>
+        </w:tc>
+        <w:tc>
+          <w:tcPr>
+            <w:tcW w:w="2334" w:type="dxa"/>
+            <w:gridSpan w:val="4"/>
+            <w:tcBorders>
+              <w:top w:val="single" w:sz="8" w:space="0" w:color="000000"/>
+              <w:left w:val="single" w:sz="8" w:space="0" w:color="000000"/>
+              <w:bottom w:val="single" w:sz="8" w:space="0" w:color="000000"/>
+              <w:right w:val="single" w:sz="8" w:space="0" w:color="000000"/>
+            </w:tcBorders>
+            <w:shd w:val="clear" w:color="auto" w:fill="EFEFEF"/>
+            <w:tcMar>
+              <w:top w:w="100" w:type="dxa"/>
+              <w:left w:w="100" w:type="dxa"/>
+              <w:bottom w:w="100" w:type="dxa"/>
+              <w:right w:w="100" w:type="dxa"/>
+            </w:tcMar>
+            <w:hideMark/>
+          </w:tcPr>
+          <w:p>
+            <w:pPr>
+              <w:spacing w:after="0" w:line="240" w:lineRule="auto"/>
+              <w:rPr>
+                <w:rFonts w:ascii="Times New Roman" w:eastAsia="Times New Roman" w:hAnsi="Times New Roman" w:cs="Times New Roman"/>
+                <w:sz w:val="24"/>
+                <w:szCs w:val="24"/>
+              </w:rPr>
+            </w:pPr>
+            <w:r>
+              <w:rPr>
+                <w:rFonts w:ascii="Arial" w:eastAsia="Times New Roman" w:hAnsi="Arial" w:cs="Arial"/>
+                <w:b/>
+                <w:bCs/>
+                <w:color w:val="000000"/>
+                <w:sz w:val="20"/>
+                <w:szCs w:val="20"/>
+              </w:rPr>
+              <w:t>Valores de Entrada</w:t>
+            </w:r>
+          </w:p>
+        </w:tc>
+        <w:tc>
+          <w:tcPr>
+            <w:tcW w:w="4242" w:type="dxa"/>
+            <w:gridSpan w:val="3"/>
+            <w:tcBorders>
+              <w:top w:val="single" w:sz="8" w:space="0" w:color="000000"/>
+              <w:left w:val="single" w:sz="8" w:space="0" w:color="000000"/>
+              <w:bottom w:val="single" w:sz="8" w:space="0" w:color="000000"/>
+              <w:right w:val="single" w:sz="8" w:space="0" w:color="000000"/>
+            </w:tcBorders>
+            <w:shd w:val="clear" w:color="auto" w:fill="EFEFEF"/>
+            <w:tcMar>
+              <w:top w:w="100" w:type="dxa"/>
+              <w:left w:w="100" w:type="dxa"/>
+              <w:bottom w:w="100" w:type="dxa"/>
+              <w:right w:w="100" w:type="dxa"/>
+            </w:tcMar>
+            <w:hideMark/>
+          </w:tcPr>
+          <w:p>
+            <w:pPr>
+              <w:spacing w:after="0" w:line="240" w:lineRule="auto"/>
+              <w:rPr>
+                <w:rFonts w:ascii="Times New Roman" w:eastAsia="Times New Roman" w:hAnsi="Times New Roman" w:cs="Times New Roman"/>
+                <w:sz w:val="24"/>
+                <w:szCs w:val="24"/>
+              </w:rPr>
+            </w:pPr>
+            <w:r>
+              <w:rPr>
+                <w:rFonts w:ascii="Arial" w:eastAsia="Times New Roman" w:hAnsi="Arial" w:cs="Arial"/>
+                <w:b/>
+                <w:bCs/>
+                <w:color w:val="000000"/>
+                <w:sz w:val="20"/>
+                <w:szCs w:val="20"/>
+              </w:rPr>
+              <w:t>Resultado</w:t>
+            </w:r>
+          </w:p>
+        </w:tc>
+      </w:tr>
+      <w:tr>
+        <w:tc>
+          <w:tcPr>
+            <w:tcW w:w="968" w:type="dxa"/>
+            <w:tcBorders>
+              <w:top w:val="single" w:sz="8" w:space="0" w:color="000000"/>
+              <w:left w:val="single" w:sz="8" w:space="0" w:color="000000"/>
+              <w:bottom w:val="single" w:sz="8" w:space="0" w:color="000000"/>
+              <w:right w:val="single" w:sz="8" w:space="0" w:color="000000"/>
+            </w:tcBorders>
+            <w:tcMar>
+              <w:top w:w="100" w:type="dxa"/>
+              <w:left w:w="100" w:type="dxa"/>
+              <w:bottom w:w="100" w:type="dxa"/>
+              <w:right w:w="100" w:type="dxa"/>
+            </w:tcMar>
+            <w:hideMark/>
+          </w:tcPr>
+          <w:p>
+            <w:pPr>
+              <w:spacing w:after="0" w:line="240" w:lineRule="auto"/>
+              <w:rPr>
+                <w:rFonts w:ascii="Times New Roman" w:eastAsia="Times New Roman" w:hAnsi="Times New Roman" w:cs="Times New Roman"/>
+                <w:sz w:val="24"/>
+                <w:szCs w:val="24"/>
+              </w:rPr>
+            </w:pPr>
+            <w:proofErr w:type="spellStart"/>
+            <w:r>
+              <w:rPr>
+                <w:rFonts w:ascii="Times New Roman" w:eastAsia="Times New Roman" w:hAnsi="Times New Roman" w:cs="Times New Roman"/>
+                <w:sz w:val="24"/>
+                <w:szCs w:val="24"/>
+              </w:rPr>
+              <w:t>Airport</w:t>
+            </w:r>
+            <w:proofErr w:type="spellEnd"/>
+          </w:p>
+        </w:tc>
+        <w:tc>
+          <w:tcPr>
+            <w:tcW w:w="2366" w:type="dxa"/>
+            <w:gridSpan w:val="3"/>
+            <w:tcBorders>
+              <w:top w:val="single" w:sz="8" w:space="0" w:color="000000"/>
+              <w:left w:val="single" w:sz="8" w:space="0" w:color="000000"/>
+              <w:bottom w:val="single" w:sz="8" w:space="0" w:color="000000"/>
+              <w:right w:val="single" w:sz="8" w:space="0" w:color="000000"/>
+            </w:tcBorders>
+            <w:tcMar>
+              <w:top w:w="100" w:type="dxa"/>
+              <w:left w:w="100" w:type="dxa"/>
+              <w:bottom w:w="100" w:type="dxa"/>
+              <w:right w:w="100" w:type="dxa"/>
+            </w:tcMar>
+            <w:hideMark/>
+          </w:tcPr>
+          <w:p>
+            <w:pPr>
+              <w:spacing w:after="0" w:line="240" w:lineRule="auto"/>
+              <w:rPr>
+                <w:rFonts w:ascii="Times New Roman" w:eastAsia="Times New Roman" w:hAnsi="Times New Roman" w:cs="Times New Roman"/>
+                <w:sz w:val="24"/>
+                <w:szCs w:val="24"/>
+              </w:rPr>
+            </w:pPr>
+            <w:proofErr w:type="spellStart"/>
+            <w:r>
+              <w:rPr>
+                <w:rFonts w:ascii="Times New Roman" w:eastAsia="Times New Roman" w:hAnsi="Times New Roman" w:cs="Times New Roman"/>
+                <w:sz w:val="24"/>
+                <w:szCs w:val="24"/>
+              </w:rPr>
+              <w:t>sort</w:t>
+            </w:r>
+            <w:r>
+              <w:rPr>
+                <w:rFonts w:ascii="Times New Roman" w:eastAsia="Times New Roman" w:hAnsi="Times New Roman" w:cs="Times New Roman"/>
+                <w:sz w:val="24"/>
+                <w:szCs w:val="24"/>
+              </w:rPr>
+              <w:t>ByAirline</w:t>
+            </w:r>
+            <w:proofErr w:type="spellEnd"/>
+          </w:p>
+        </w:tc>
+        <w:tc>
+          <w:tcPr>
+            <w:tcW w:w="1700" w:type="dxa"/>
+            <w:gridSpan w:val="4"/>
+            <w:tcBorders>
+              <w:top w:val="single" w:sz="8" w:space="0" w:color="000000"/>
+              <w:left w:val="single" w:sz="8" w:space="0" w:color="000000"/>
+              <w:bottom w:val="single" w:sz="8" w:space="0" w:color="000000"/>
+              <w:right w:val="single" w:sz="8" w:space="0" w:color="000000"/>
+            </w:tcBorders>
+            <w:tcMar>
+              <w:top w:w="100" w:type="dxa"/>
+              <w:left w:w="100" w:type="dxa"/>
+              <w:bottom w:w="100" w:type="dxa"/>
+              <w:right w:w="100" w:type="dxa"/>
+            </w:tcMar>
+            <w:hideMark/>
+          </w:tcPr>
+          <w:p>
+            <w:pPr>
+              <w:spacing w:after="0" w:line="240" w:lineRule="auto"/>
+              <w:rPr>
+                <w:rFonts w:ascii="Arial" w:eastAsia="Times New Roman" w:hAnsi="Arial" w:cs="Arial"/>
+                <w:color w:val="000000"/>
+                <w:sz w:val="20"/>
+                <w:szCs w:val="20"/>
+              </w:rPr>
+            </w:pPr>
+            <w:r>
+              <w:rPr>
+                <w:rFonts w:ascii="Arial" w:eastAsia="Times New Roman" w:hAnsi="Arial" w:cs="Arial"/>
+                <w:color w:val="000000"/>
+                <w:sz w:val="20"/>
+                <w:szCs w:val="20"/>
+              </w:rPr>
+              <w:t>setupScenary</w:t>
+            </w:r>
+            <w:r>
+              <w:rPr>
+                <w:rFonts w:ascii="Arial" w:eastAsia="Times New Roman" w:hAnsi="Arial" w:cs="Arial"/>
+                <w:color w:val="000000"/>
+                <w:sz w:val="20"/>
+                <w:szCs w:val="20"/>
+              </w:rPr>
+              <w:t>2</w:t>
+            </w:r>
+          </w:p>
+          <w:p>
+            <w:pPr>
+              <w:spacing w:after="0" w:line="240" w:lineRule="auto"/>
+              <w:rPr>
+                <w:rFonts w:ascii="Times New Roman" w:eastAsia="Times New Roman" w:hAnsi="Times New Roman" w:cs="Times New Roman"/>
+                <w:sz w:val="24"/>
+                <w:szCs w:val="24"/>
+              </w:rPr>
+            </w:pPr>
+            <w:r>
+              <w:rPr>
+                <w:rFonts w:ascii="Times New Roman" w:eastAsia="Times New Roman" w:hAnsi="Times New Roman" w:cs="Times New Roman"/>
+                <w:sz w:val="24"/>
+                <w:szCs w:val="24"/>
+              </w:rPr>
+              <w:t>setupScenary3</w:t>
+            </w:r>
+          </w:p>
+        </w:tc>
+        <w:tc>
+          <w:tcPr>
+            <w:tcW w:w="2334" w:type="dxa"/>
+            <w:gridSpan w:val="4"/>
+            <w:tcBorders>
+              <w:top w:val="single" w:sz="8" w:space="0" w:color="000000"/>
+              <w:left w:val="single" w:sz="8" w:space="0" w:color="000000"/>
+              <w:bottom w:val="single" w:sz="8" w:space="0" w:color="000000"/>
+              <w:right w:val="single" w:sz="8" w:space="0" w:color="000000"/>
+            </w:tcBorders>
+            <w:tcMar>
+              <w:top w:w="100" w:type="dxa"/>
+              <w:left w:w="100" w:type="dxa"/>
+              <w:bottom w:w="100" w:type="dxa"/>
+              <w:right w:w="100" w:type="dxa"/>
+            </w:tcMar>
+            <w:hideMark/>
+          </w:tcPr>
+          <w:p>
+            <w:pPr>
+              <w:spacing w:after="0" w:line="240" w:lineRule="auto"/>
+              <w:rPr>
+                <w:rFonts w:ascii="Times New Roman" w:eastAsia="Times New Roman" w:hAnsi="Times New Roman" w:cs="Times New Roman"/>
+                <w:sz w:val="24"/>
+                <w:szCs w:val="24"/>
+                <w:lang w:val="en-US"/>
+              </w:rPr>
+            </w:pPr>
+          </w:p>
+        </w:tc>
+        <w:tc>
+          <w:tcPr>
+            <w:tcW w:w="4242" w:type="dxa"/>
+            <w:gridSpan w:val="3"/>
+            <w:tcBorders>
+              <w:top w:val="single" w:sz="8" w:space="0" w:color="000000"/>
+              <w:left w:val="single" w:sz="8" w:space="0" w:color="000000"/>
+              <w:bottom w:val="single" w:sz="8" w:space="0" w:color="000000"/>
+              <w:right w:val="single" w:sz="8" w:space="0" w:color="000000"/>
+            </w:tcBorders>
+            <w:tcMar>
+              <w:top w:w="100" w:type="dxa"/>
+              <w:left w:w="100" w:type="dxa"/>
+              <w:bottom w:w="100" w:type="dxa"/>
+              <w:right w:w="100" w:type="dxa"/>
+            </w:tcMar>
+            <w:hideMark/>
+          </w:tcPr>
+          <w:p>
+            <w:pPr>
+              <w:spacing w:after="0" w:line="240" w:lineRule="auto"/>
+              <w:rPr>
+                <w:rFonts w:ascii="Times New Roman" w:eastAsia="Times New Roman" w:hAnsi="Times New Roman" w:cs="Times New Roman"/>
+                <w:sz w:val="24"/>
+                <w:szCs w:val="24"/>
+              </w:rPr>
+            </w:pPr>
+            <w:r>
+              <w:rPr>
+                <w:rFonts w:ascii="Times New Roman" w:eastAsia="Times New Roman" w:hAnsi="Times New Roman" w:cs="Times New Roman"/>
+                <w:sz w:val="24"/>
+                <w:szCs w:val="24"/>
+              </w:rPr>
+              <w:t xml:space="preserve">Se espera que ahora la lista esté organizada de menor a mayor por sus respectivas </w:t>
+            </w:r>
+            <w:r>
+              <w:rPr>
+                <w:rFonts w:ascii="Times New Roman" w:eastAsia="Times New Roman" w:hAnsi="Times New Roman" w:cs="Times New Roman"/>
+                <w:sz w:val="24"/>
+                <w:szCs w:val="24"/>
+              </w:rPr>
+              <w:t>aerolíneas</w:t>
+            </w:r>
+            <w:r>
+              <w:rPr>
+                <w:rFonts w:ascii="Times New Roman" w:eastAsia="Times New Roman" w:hAnsi="Times New Roman" w:cs="Times New Roman"/>
+                <w:sz w:val="24"/>
+                <w:szCs w:val="24"/>
+              </w:rPr>
+              <w:t xml:space="preserve">. </w:t>
+            </w:r>
+          </w:p>
+          <w:p>
+            <w:pPr>
+              <w:spacing w:after="0" w:line="240" w:lineRule="auto"/>
+              <w:rPr>
+                <w:rFonts w:ascii="Times New Roman" w:eastAsia="Times New Roman" w:hAnsi="Times New Roman" w:cs="Times New Roman"/>
+                <w:sz w:val="24"/>
+                <w:szCs w:val="24"/>
+              </w:rPr>
+            </w:pPr>
+          </w:p>
+        </w:tc>
+      </w:tr>
+      <w:tr>
+        <w:trPr>
+          <w:trHeight w:val="400"/>
+        </w:trPr>
+        <w:tc>
+          <w:tcPr>
+            <w:tcW w:w="11610" w:type="dxa"/>
+            <w:gridSpan w:val="15"/>
+            <w:tcBorders>
+              <w:top w:val="single" w:sz="8" w:space="0" w:color="000000"/>
+              <w:left w:val="single" w:sz="8" w:space="0" w:color="000000"/>
+              <w:bottom w:val="single" w:sz="8" w:space="0" w:color="000000"/>
+              <w:right w:val="single" w:sz="8" w:space="0" w:color="000000"/>
+            </w:tcBorders>
+            <w:tcMar>
+              <w:top w:w="100" w:type="dxa"/>
+              <w:left w:w="100" w:type="dxa"/>
+              <w:bottom w:w="100" w:type="dxa"/>
+              <w:right w:w="100" w:type="dxa"/>
+            </w:tcMar>
+            <w:hideMark/>
+          </w:tcPr>
+          <w:p>
+            <w:pPr>
+              <w:spacing w:after="0" w:line="240" w:lineRule="auto"/>
+              <w:rPr>
+                <w:rFonts w:ascii="Times New Roman" w:eastAsia="Times New Roman" w:hAnsi="Times New Roman" w:cs="Times New Roman"/>
+                <w:sz w:val="24"/>
+                <w:szCs w:val="24"/>
+              </w:rPr>
+            </w:pPr>
+            <w:r>
+              <w:rPr>
+                <w:rFonts w:ascii="Arial" w:eastAsia="Times New Roman" w:hAnsi="Arial" w:cs="Arial"/>
+                <w:b/>
+                <w:bCs/>
+                <w:color w:val="000000"/>
+                <w:sz w:val="20"/>
+                <w:szCs w:val="20"/>
+              </w:rPr>
+              <w:t>Objetivo de la Prueba:</w:t>
+            </w:r>
+            <w:r>
+              <w:rPr>
+                <w:rFonts w:ascii="Arial" w:eastAsia="Times New Roman" w:hAnsi="Arial" w:cs="Arial"/>
+                <w:color w:val="000000"/>
+                <w:sz w:val="20"/>
+                <w:szCs w:val="20"/>
+              </w:rPr>
+              <w:t xml:space="preserve"> </w:t>
+            </w:r>
+            <w:r>
+              <w:rPr>
+                <w:rFonts w:ascii="Arial" w:eastAsia="Times New Roman" w:hAnsi="Arial" w:cs="Arial"/>
+                <w:color w:val="000000"/>
+                <w:sz w:val="20"/>
+                <w:szCs w:val="20"/>
+              </w:rPr>
+              <w:t xml:space="preserve">Comprobar que el método </w:t>
+            </w:r>
+            <w:proofErr w:type="spellStart"/>
+            <w:r>
+              <w:rPr>
+                <w:rFonts w:ascii="Arial" w:eastAsia="Times New Roman" w:hAnsi="Arial" w:cs="Arial"/>
+                <w:color w:val="000000"/>
+                <w:sz w:val="20"/>
+                <w:szCs w:val="20"/>
+              </w:rPr>
+              <w:t>sortBy</w:t>
+            </w:r>
+            <w:r>
+              <w:rPr>
+                <w:rFonts w:ascii="Arial" w:eastAsia="Times New Roman" w:hAnsi="Arial" w:cs="Arial"/>
+                <w:color w:val="000000"/>
+                <w:sz w:val="20"/>
+                <w:szCs w:val="20"/>
+              </w:rPr>
+              <w:t>Destination</w:t>
+            </w:r>
+            <w:proofErr w:type="spellEnd"/>
+            <w:r>
+              <w:rPr>
+                <w:rFonts w:ascii="Arial" w:eastAsia="Times New Roman" w:hAnsi="Arial" w:cs="Arial"/>
+                <w:color w:val="000000"/>
+                <w:sz w:val="20"/>
+                <w:szCs w:val="20"/>
+              </w:rPr>
+              <w:t xml:space="preserve"> funciona correctamente.</w:t>
+            </w:r>
+          </w:p>
+        </w:tc>
+      </w:tr>
+      <w:tr>
+        <w:tc>
+          <w:tcPr>
+            <w:tcW w:w="975" w:type="dxa"/>
+            <w:gridSpan w:val="2"/>
+            <w:tcBorders>
+              <w:top w:val="single" w:sz="8" w:space="0" w:color="000000"/>
+              <w:left w:val="single" w:sz="8" w:space="0" w:color="000000"/>
+              <w:bottom w:val="single" w:sz="8" w:space="0" w:color="000000"/>
+              <w:right w:val="single" w:sz="8" w:space="0" w:color="000000"/>
+            </w:tcBorders>
+            <w:shd w:val="clear" w:color="auto" w:fill="EFEFEF"/>
+            <w:tcMar>
+              <w:top w:w="100" w:type="dxa"/>
+              <w:left w:w="100" w:type="dxa"/>
+              <w:bottom w:w="100" w:type="dxa"/>
+              <w:right w:w="100" w:type="dxa"/>
+            </w:tcMar>
+            <w:hideMark/>
+          </w:tcPr>
+          <w:p>
+            <w:pPr>
+              <w:spacing w:after="0" w:line="240" w:lineRule="auto"/>
+              <w:rPr>
+                <w:rFonts w:ascii="Times New Roman" w:eastAsia="Times New Roman" w:hAnsi="Times New Roman" w:cs="Times New Roman"/>
+                <w:sz w:val="24"/>
+                <w:szCs w:val="24"/>
+              </w:rPr>
+            </w:pPr>
+            <w:r>
+              <w:rPr>
+                <w:rFonts w:ascii="Arial" w:eastAsia="Times New Roman" w:hAnsi="Arial" w:cs="Arial"/>
+                <w:b/>
+                <w:bCs/>
+                <w:color w:val="000000"/>
+                <w:sz w:val="20"/>
+                <w:szCs w:val="20"/>
+              </w:rPr>
+              <w:t>Clase</w:t>
+            </w:r>
+          </w:p>
+        </w:tc>
+        <w:tc>
+          <w:tcPr>
+            <w:tcW w:w="1947" w:type="dxa"/>
+            <w:tcBorders>
+              <w:top w:val="single" w:sz="8" w:space="0" w:color="000000"/>
+              <w:left w:val="single" w:sz="8" w:space="0" w:color="000000"/>
+              <w:bottom w:val="single" w:sz="8" w:space="0" w:color="000000"/>
+              <w:right w:val="single" w:sz="8" w:space="0" w:color="000000"/>
+            </w:tcBorders>
+            <w:shd w:val="clear" w:color="auto" w:fill="EFEFEF"/>
+            <w:tcMar>
+              <w:top w:w="100" w:type="dxa"/>
+              <w:left w:w="100" w:type="dxa"/>
+              <w:bottom w:w="100" w:type="dxa"/>
+              <w:right w:w="100" w:type="dxa"/>
+            </w:tcMar>
+            <w:hideMark/>
+          </w:tcPr>
+          <w:p>
+            <w:pPr>
+              <w:spacing w:after="0" w:line="240" w:lineRule="auto"/>
+              <w:rPr>
+                <w:rFonts w:ascii="Times New Roman" w:eastAsia="Times New Roman" w:hAnsi="Times New Roman" w:cs="Times New Roman"/>
+                <w:sz w:val="24"/>
+                <w:szCs w:val="24"/>
+              </w:rPr>
+            </w:pPr>
+            <w:r>
+              <w:rPr>
+                <w:rFonts w:ascii="Arial" w:eastAsia="Times New Roman" w:hAnsi="Arial" w:cs="Arial"/>
+                <w:b/>
+                <w:bCs/>
+                <w:color w:val="000000"/>
+                <w:sz w:val="20"/>
+                <w:szCs w:val="20"/>
+              </w:rPr>
+              <w:t>Método</w:t>
+            </w:r>
+          </w:p>
+        </w:tc>
+        <w:tc>
+          <w:tcPr>
+            <w:tcW w:w="1488" w:type="dxa"/>
+            <w:gridSpan w:val="4"/>
+            <w:tcBorders>
+              <w:top w:val="single" w:sz="8" w:space="0" w:color="000000"/>
+              <w:left w:val="single" w:sz="8" w:space="0" w:color="000000"/>
+              <w:bottom w:val="single" w:sz="8" w:space="0" w:color="000000"/>
+              <w:right w:val="single" w:sz="8" w:space="0" w:color="000000"/>
+            </w:tcBorders>
+            <w:shd w:val="clear" w:color="auto" w:fill="EFEFEF"/>
+            <w:tcMar>
+              <w:top w:w="100" w:type="dxa"/>
+              <w:left w:w="100" w:type="dxa"/>
+              <w:bottom w:w="100" w:type="dxa"/>
+              <w:right w:w="100" w:type="dxa"/>
+            </w:tcMar>
+            <w:hideMark/>
+          </w:tcPr>
+          <w:p>
+            <w:pPr>
+              <w:spacing w:after="0" w:line="240" w:lineRule="auto"/>
+              <w:rPr>
+                <w:rFonts w:ascii="Times New Roman" w:eastAsia="Times New Roman" w:hAnsi="Times New Roman" w:cs="Times New Roman"/>
+                <w:sz w:val="24"/>
+                <w:szCs w:val="24"/>
+              </w:rPr>
+            </w:pPr>
+            <w:r>
+              <w:rPr>
+                <w:rFonts w:ascii="Arial" w:eastAsia="Times New Roman" w:hAnsi="Arial" w:cs="Arial"/>
+                <w:b/>
+                <w:bCs/>
+                <w:color w:val="000000"/>
+                <w:sz w:val="20"/>
+                <w:szCs w:val="20"/>
+              </w:rPr>
+              <w:t>Escenario</w:t>
+            </w:r>
+          </w:p>
+        </w:tc>
+        <w:tc>
+          <w:tcPr>
+            <w:tcW w:w="2520" w:type="dxa"/>
+            <w:gridSpan w:val="4"/>
+            <w:tcBorders>
+              <w:top w:val="single" w:sz="8" w:space="0" w:color="000000"/>
+              <w:left w:val="single" w:sz="8" w:space="0" w:color="000000"/>
+              <w:bottom w:val="single" w:sz="8" w:space="0" w:color="000000"/>
+              <w:right w:val="single" w:sz="8" w:space="0" w:color="000000"/>
+            </w:tcBorders>
+            <w:shd w:val="clear" w:color="auto" w:fill="EFEFEF"/>
+            <w:tcMar>
+              <w:top w:w="100" w:type="dxa"/>
+              <w:left w:w="100" w:type="dxa"/>
+              <w:bottom w:w="100" w:type="dxa"/>
+              <w:right w:w="100" w:type="dxa"/>
+            </w:tcMar>
+            <w:hideMark/>
+          </w:tcPr>
+          <w:p>
+            <w:pPr>
+              <w:spacing w:after="0" w:line="240" w:lineRule="auto"/>
+              <w:rPr>
+                <w:rFonts w:ascii="Times New Roman" w:eastAsia="Times New Roman" w:hAnsi="Times New Roman" w:cs="Times New Roman"/>
+                <w:sz w:val="24"/>
+                <w:szCs w:val="24"/>
+              </w:rPr>
+            </w:pPr>
+            <w:r>
+              <w:rPr>
+                <w:rFonts w:ascii="Arial" w:eastAsia="Times New Roman" w:hAnsi="Arial" w:cs="Arial"/>
+                <w:b/>
+                <w:bCs/>
+                <w:color w:val="000000"/>
+                <w:sz w:val="20"/>
+                <w:szCs w:val="20"/>
+              </w:rPr>
+              <w:t>Valores de Entrada</w:t>
+            </w:r>
+          </w:p>
+        </w:tc>
+        <w:tc>
+          <w:tcPr>
+            <w:tcW w:w="4680" w:type="dxa"/>
+            <w:gridSpan w:val="4"/>
+            <w:tcBorders>
+              <w:top w:val="single" w:sz="8" w:space="0" w:color="000000"/>
+              <w:left w:val="single" w:sz="8" w:space="0" w:color="000000"/>
+              <w:bottom w:val="single" w:sz="8" w:space="0" w:color="000000"/>
+              <w:right w:val="single" w:sz="8" w:space="0" w:color="000000"/>
+            </w:tcBorders>
+            <w:shd w:val="clear" w:color="auto" w:fill="EFEFEF"/>
+            <w:tcMar>
+              <w:top w:w="100" w:type="dxa"/>
+              <w:left w:w="100" w:type="dxa"/>
+              <w:bottom w:w="100" w:type="dxa"/>
+              <w:right w:w="100" w:type="dxa"/>
+            </w:tcMar>
+            <w:hideMark/>
+          </w:tcPr>
+          <w:p>
+            <w:pPr>
+              <w:spacing w:after="0" w:line="240" w:lineRule="auto"/>
+              <w:rPr>
+                <w:rFonts w:ascii="Times New Roman" w:eastAsia="Times New Roman" w:hAnsi="Times New Roman" w:cs="Times New Roman"/>
+                <w:sz w:val="24"/>
+                <w:szCs w:val="24"/>
+              </w:rPr>
+            </w:pPr>
+            <w:r>
+              <w:rPr>
+                <w:rFonts w:ascii="Arial" w:eastAsia="Times New Roman" w:hAnsi="Arial" w:cs="Arial"/>
+                <w:b/>
+                <w:bCs/>
+                <w:color w:val="000000"/>
+                <w:sz w:val="20"/>
+                <w:szCs w:val="20"/>
+              </w:rPr>
+              <w:t>Resultado</w:t>
+            </w:r>
+          </w:p>
+        </w:tc>
+      </w:tr>
+      <w:tr>
+        <w:tc>
+          <w:tcPr>
+            <w:tcW w:w="975" w:type="dxa"/>
+            <w:gridSpan w:val="2"/>
+            <w:tcBorders>
+              <w:top w:val="single" w:sz="8" w:space="0" w:color="000000"/>
+              <w:left w:val="single" w:sz="8" w:space="0" w:color="000000"/>
+              <w:bottom w:val="single" w:sz="8" w:space="0" w:color="000000"/>
+              <w:right w:val="single" w:sz="8" w:space="0" w:color="000000"/>
+            </w:tcBorders>
+            <w:tcMar>
+              <w:top w:w="100" w:type="dxa"/>
+              <w:left w:w="100" w:type="dxa"/>
+              <w:bottom w:w="100" w:type="dxa"/>
+              <w:right w:w="100" w:type="dxa"/>
+            </w:tcMar>
+            <w:hideMark/>
+          </w:tcPr>
+          <w:p>
+            <w:pPr>
+              <w:spacing w:after="0" w:line="240" w:lineRule="auto"/>
+              <w:rPr>
+                <w:rFonts w:ascii="Times New Roman" w:eastAsia="Times New Roman" w:hAnsi="Times New Roman" w:cs="Times New Roman"/>
+                <w:sz w:val="24"/>
+                <w:szCs w:val="24"/>
+              </w:rPr>
+            </w:pPr>
+            <w:proofErr w:type="spellStart"/>
+            <w:r>
+              <w:rPr>
+                <w:rFonts w:ascii="Times New Roman" w:eastAsia="Times New Roman" w:hAnsi="Times New Roman" w:cs="Times New Roman"/>
+                <w:sz w:val="24"/>
+                <w:szCs w:val="24"/>
+              </w:rPr>
+              <w:t>Airport</w:t>
+            </w:r>
+            <w:proofErr w:type="spellEnd"/>
+          </w:p>
+        </w:tc>
+        <w:tc>
+          <w:tcPr>
+            <w:tcW w:w="1947" w:type="dxa"/>
+            <w:tcBorders>
+              <w:top w:val="single" w:sz="8" w:space="0" w:color="000000"/>
+              <w:left w:val="single" w:sz="8" w:space="0" w:color="000000"/>
+              <w:bottom w:val="single" w:sz="8" w:space="0" w:color="000000"/>
+              <w:right w:val="single" w:sz="8" w:space="0" w:color="000000"/>
+            </w:tcBorders>
+            <w:tcMar>
+              <w:top w:w="100" w:type="dxa"/>
+              <w:left w:w="100" w:type="dxa"/>
+              <w:bottom w:w="100" w:type="dxa"/>
+              <w:right w:w="100" w:type="dxa"/>
+            </w:tcMar>
+            <w:hideMark/>
+          </w:tcPr>
+          <w:p>
+            <w:pPr>
+              <w:spacing w:after="0" w:line="240" w:lineRule="auto"/>
+              <w:rPr>
+                <w:rFonts w:ascii="Times New Roman" w:eastAsia="Times New Roman" w:hAnsi="Times New Roman" w:cs="Times New Roman"/>
+                <w:sz w:val="24"/>
+                <w:szCs w:val="24"/>
+              </w:rPr>
+            </w:pPr>
+            <w:proofErr w:type="spellStart"/>
+            <w:r>
+              <w:rPr>
+                <w:rFonts w:ascii="Times New Roman" w:eastAsia="Times New Roman" w:hAnsi="Times New Roman" w:cs="Times New Roman"/>
+                <w:sz w:val="24"/>
+                <w:szCs w:val="24"/>
+              </w:rPr>
+              <w:t>sort</w:t>
+            </w:r>
+            <w:r>
+              <w:rPr>
+                <w:rFonts w:ascii="Times New Roman" w:eastAsia="Times New Roman" w:hAnsi="Times New Roman" w:cs="Times New Roman"/>
+                <w:sz w:val="24"/>
+                <w:szCs w:val="24"/>
+              </w:rPr>
+              <w:t>ByDestination</w:t>
+            </w:r>
+            <w:proofErr w:type="spellEnd"/>
+          </w:p>
+        </w:tc>
+        <w:tc>
+          <w:tcPr>
+            <w:tcW w:w="1488" w:type="dxa"/>
+            <w:gridSpan w:val="4"/>
+            <w:tcBorders>
+              <w:top w:val="single" w:sz="8" w:space="0" w:color="000000"/>
+              <w:left w:val="single" w:sz="8" w:space="0" w:color="000000"/>
+              <w:bottom w:val="single" w:sz="8" w:space="0" w:color="000000"/>
+              <w:right w:val="single" w:sz="8" w:space="0" w:color="000000"/>
+            </w:tcBorders>
+            <w:tcMar>
+              <w:top w:w="100" w:type="dxa"/>
+              <w:left w:w="100" w:type="dxa"/>
+              <w:bottom w:w="100" w:type="dxa"/>
+              <w:right w:w="100" w:type="dxa"/>
+            </w:tcMar>
+            <w:hideMark/>
+          </w:tcPr>
+          <w:p>
+            <w:pPr>
+              <w:spacing w:after="0" w:line="240" w:lineRule="auto"/>
+              <w:rPr>
+                <w:rFonts w:ascii="Arial" w:eastAsia="Times New Roman" w:hAnsi="Arial" w:cs="Arial"/>
+                <w:color w:val="000000"/>
+                <w:sz w:val="20"/>
+                <w:szCs w:val="20"/>
+              </w:rPr>
+            </w:pPr>
+            <w:r>
+              <w:rPr>
+                <w:rFonts w:ascii="Arial" w:eastAsia="Times New Roman" w:hAnsi="Arial" w:cs="Arial"/>
+                <w:color w:val="000000"/>
+                <w:sz w:val="20"/>
+                <w:szCs w:val="20"/>
+              </w:rPr>
+              <w:t>setupScenary</w:t>
+            </w:r>
+            <w:r>
+              <w:rPr>
+                <w:rFonts w:ascii="Arial" w:eastAsia="Times New Roman" w:hAnsi="Arial" w:cs="Arial"/>
+                <w:color w:val="000000"/>
+                <w:sz w:val="20"/>
+                <w:szCs w:val="20"/>
+              </w:rPr>
+              <w:t>2</w:t>
+            </w:r>
+          </w:p>
+          <w:p>
+            <w:pPr>
+              <w:spacing w:after="0" w:line="240" w:lineRule="auto"/>
+              <w:rPr>
+                <w:rFonts w:ascii="Times New Roman" w:eastAsia="Times New Roman" w:hAnsi="Times New Roman" w:cs="Times New Roman"/>
+                <w:sz w:val="24"/>
+                <w:szCs w:val="24"/>
+              </w:rPr>
+            </w:pPr>
+            <w:r>
+              <w:rPr>
+                <w:rFonts w:ascii="Times New Roman" w:eastAsia="Times New Roman" w:hAnsi="Times New Roman" w:cs="Times New Roman"/>
+                <w:sz w:val="24"/>
+                <w:szCs w:val="24"/>
+              </w:rPr>
+              <w:t>setupScenary3</w:t>
+            </w:r>
+          </w:p>
+        </w:tc>
+        <w:tc>
+          <w:tcPr>
+            <w:tcW w:w="2520" w:type="dxa"/>
+            <w:gridSpan w:val="4"/>
+            <w:tcBorders>
+              <w:top w:val="single" w:sz="8" w:space="0" w:color="000000"/>
+              <w:left w:val="single" w:sz="8" w:space="0" w:color="000000"/>
+              <w:bottom w:val="single" w:sz="8" w:space="0" w:color="000000"/>
+              <w:right w:val="single" w:sz="8" w:space="0" w:color="000000"/>
+            </w:tcBorders>
+            <w:tcMar>
+              <w:top w:w="100" w:type="dxa"/>
+              <w:left w:w="100" w:type="dxa"/>
+              <w:bottom w:w="100" w:type="dxa"/>
+              <w:right w:w="100" w:type="dxa"/>
+            </w:tcMar>
+            <w:hideMark/>
+          </w:tcPr>
+          <w:p>
+            <w:pPr>
+              <w:spacing w:after="0" w:line="240" w:lineRule="auto"/>
+              <w:rPr>
+                <w:rFonts w:ascii="Times New Roman" w:eastAsia="Times New Roman" w:hAnsi="Times New Roman" w:cs="Times New Roman"/>
+                <w:sz w:val="24"/>
+                <w:szCs w:val="24"/>
+                <w:lang w:val="en-US"/>
+              </w:rPr>
+            </w:pPr>
+          </w:p>
+        </w:tc>
+        <w:tc>
+          <w:tcPr>
+            <w:tcW w:w="4680" w:type="dxa"/>
+            <w:gridSpan w:val="4"/>
+            <w:tcBorders>
+              <w:top w:val="single" w:sz="8" w:space="0" w:color="000000"/>
+              <w:left w:val="single" w:sz="8" w:space="0" w:color="000000"/>
+              <w:bottom w:val="single" w:sz="8" w:space="0" w:color="000000"/>
+              <w:right w:val="single" w:sz="8" w:space="0" w:color="000000"/>
+            </w:tcBorders>
+            <w:tcMar>
+              <w:top w:w="100" w:type="dxa"/>
+              <w:left w:w="100" w:type="dxa"/>
+              <w:bottom w:w="100" w:type="dxa"/>
+              <w:right w:w="100" w:type="dxa"/>
+            </w:tcMar>
+            <w:hideMark/>
+          </w:tcPr>
+          <w:p>
+            <w:pPr>
+              <w:spacing w:after="0" w:line="240" w:lineRule="auto"/>
+              <w:rPr>
+                <w:rFonts w:ascii="Times New Roman" w:eastAsia="Times New Roman" w:hAnsi="Times New Roman" w:cs="Times New Roman"/>
+                <w:sz w:val="24"/>
+                <w:szCs w:val="24"/>
+              </w:rPr>
+            </w:pPr>
+            <w:r>
+              <w:rPr>
+                <w:rFonts w:ascii="Times New Roman" w:eastAsia="Times New Roman" w:hAnsi="Times New Roman" w:cs="Times New Roman"/>
+                <w:sz w:val="24"/>
+                <w:szCs w:val="24"/>
+              </w:rPr>
+              <w:t>Se espera que ahora la lista esté organizada de menor a mayor por sus respectiv</w:t>
+            </w:r>
+            <w:r>
+              <w:rPr>
+                <w:rFonts w:ascii="Times New Roman" w:eastAsia="Times New Roman" w:hAnsi="Times New Roman" w:cs="Times New Roman"/>
+                <w:sz w:val="24"/>
+                <w:szCs w:val="24"/>
+              </w:rPr>
+              <w:t>os destinos.</w:t>
+            </w:r>
+            <w:r>
+              <w:rPr>
+                <w:rFonts w:ascii="Times New Roman" w:eastAsia="Times New Roman" w:hAnsi="Times New Roman" w:cs="Times New Roman"/>
+                <w:sz w:val="24"/>
+                <w:szCs w:val="24"/>
+              </w:rPr>
+              <w:t xml:space="preserve"> </w:t>
+            </w:r>
+          </w:p>
+          <w:p>
+            <w:pPr>
+              <w:spacing w:after="0" w:line="240" w:lineRule="auto"/>
+              <w:rPr>
+                <w:rFonts w:ascii="Times New Roman" w:eastAsia="Times New Roman" w:hAnsi="Times New Roman" w:cs="Times New Roman"/>
+                <w:sz w:val="24"/>
+                <w:szCs w:val="24"/>
+              </w:rPr>
+            </w:pPr>
+          </w:p>
+        </w:tc>
+      </w:tr>
+    </w:tbl>
+    <w:p/>
+    <w:tbl>
+      <w:tblPr>
+        <w:tblW w:w="11610" w:type="dxa"/>
+        <w:tblInd w:w="-1090" w:type="dxa"/>
+        <w:tblCellMar>
+          <w:top w:w="15" w:type="dxa"/>
+          <w:left w:w="15" w:type="dxa"/>
+          <w:bottom w:w="15" w:type="dxa"/>
+          <w:right w:w="15" w:type="dxa"/>
+        </w:tblCellMar>
+        <w:tblLook w:val="04A0" w:firstRow="1" w:lastRow="0" w:firstColumn="1" w:lastColumn="0" w:noHBand="0" w:noVBand="1"/>
+      </w:tblPr>
+      <w:tblGrid>
+        <w:gridCol w:w="976"/>
+        <w:gridCol w:w="2067"/>
+        <w:gridCol w:w="1691"/>
+        <w:gridCol w:w="2106"/>
+        <w:gridCol w:w="4770"/>
+      </w:tblGrid>
+      <w:tr>
+        <w:trPr>
+          <w:trHeight w:val="400"/>
+        </w:trPr>
+        <w:tc>
+          <w:tcPr>
+            <w:tcW w:w="11610" w:type="dxa"/>
+            <w:gridSpan w:val="5"/>
+            <w:tcBorders>
+              <w:top w:val="single" w:sz="8" w:space="0" w:color="000000"/>
+              <w:left w:val="single" w:sz="8" w:space="0" w:color="000000"/>
+              <w:bottom w:val="single" w:sz="8" w:space="0" w:color="000000"/>
+              <w:right w:val="single" w:sz="8" w:space="0" w:color="000000"/>
+            </w:tcBorders>
+            <w:tcMar>
+              <w:top w:w="100" w:type="dxa"/>
+              <w:left w:w="100" w:type="dxa"/>
+              <w:bottom w:w="100" w:type="dxa"/>
+              <w:right w:w="100" w:type="dxa"/>
+            </w:tcMar>
+            <w:hideMark/>
+          </w:tcPr>
+          <w:p>
+            <w:pPr>
+              <w:spacing w:after="0" w:line="240" w:lineRule="auto"/>
+              <w:rPr>
+                <w:rFonts w:ascii="Times New Roman" w:eastAsia="Times New Roman" w:hAnsi="Times New Roman" w:cs="Times New Roman"/>
+                <w:sz w:val="24"/>
+                <w:szCs w:val="24"/>
+              </w:rPr>
+            </w:pPr>
+            <w:r>
+              <w:rPr>
+                <w:rFonts w:ascii="Arial" w:eastAsia="Times New Roman" w:hAnsi="Arial" w:cs="Arial"/>
+                <w:b/>
+                <w:bCs/>
+                <w:color w:val="000000"/>
+                <w:sz w:val="20"/>
+                <w:szCs w:val="20"/>
+              </w:rPr>
+              <w:t>Objetivo de la Prueba:</w:t>
+            </w:r>
+            <w:r>
+              <w:rPr>
+                <w:rFonts w:ascii="Arial" w:eastAsia="Times New Roman" w:hAnsi="Arial" w:cs="Arial"/>
+                <w:color w:val="000000"/>
+                <w:sz w:val="20"/>
+                <w:szCs w:val="20"/>
+              </w:rPr>
+              <w:t xml:space="preserve"> </w:t>
+            </w:r>
+            <w:r>
+              <w:rPr>
+                <w:rFonts w:ascii="Arial" w:eastAsia="Times New Roman" w:hAnsi="Arial" w:cs="Arial"/>
+                <w:color w:val="000000"/>
+                <w:sz w:val="20"/>
+                <w:szCs w:val="20"/>
+              </w:rPr>
+              <w:t xml:space="preserve">Comprobar que el método </w:t>
+            </w:r>
+            <w:proofErr w:type="spellStart"/>
+            <w:r>
+              <w:rPr>
+                <w:rFonts w:ascii="Arial" w:eastAsia="Times New Roman" w:hAnsi="Arial" w:cs="Arial"/>
+                <w:color w:val="000000"/>
+                <w:sz w:val="20"/>
+                <w:szCs w:val="20"/>
+              </w:rPr>
+              <w:t>searchFlightAirline</w:t>
+            </w:r>
+            <w:proofErr w:type="spellEnd"/>
+            <w:r>
+              <w:rPr>
+                <w:rFonts w:ascii="Arial" w:eastAsia="Times New Roman" w:hAnsi="Arial" w:cs="Arial"/>
+                <w:color w:val="000000"/>
+                <w:sz w:val="20"/>
+                <w:szCs w:val="20"/>
+              </w:rPr>
+              <w:t xml:space="preserve"> funciona correctamente.</w:t>
+            </w:r>
+          </w:p>
+        </w:tc>
+      </w:tr>
+      <w:tr>
+        <w:tc>
+          <w:tcPr>
+            <w:tcW w:w="976" w:type="dxa"/>
+            <w:tcBorders>
+              <w:top w:val="single" w:sz="8" w:space="0" w:color="000000"/>
+              <w:left w:val="single" w:sz="8" w:space="0" w:color="000000"/>
+              <w:bottom w:val="single" w:sz="8" w:space="0" w:color="000000"/>
+              <w:right w:val="single" w:sz="8" w:space="0" w:color="000000"/>
+            </w:tcBorders>
+            <w:shd w:val="clear" w:color="auto" w:fill="EFEFEF"/>
+            <w:tcMar>
+              <w:top w:w="100" w:type="dxa"/>
+              <w:left w:w="100" w:type="dxa"/>
+              <w:bottom w:w="100" w:type="dxa"/>
+              <w:right w:w="100" w:type="dxa"/>
+            </w:tcMar>
+            <w:hideMark/>
+          </w:tcPr>
+          <w:p>
+            <w:pPr>
+              <w:spacing w:after="0" w:line="240" w:lineRule="auto"/>
+              <w:rPr>
+                <w:rFonts w:ascii="Times New Roman" w:eastAsia="Times New Roman" w:hAnsi="Times New Roman" w:cs="Times New Roman"/>
+                <w:sz w:val="24"/>
+                <w:szCs w:val="24"/>
+              </w:rPr>
+            </w:pPr>
+            <w:r>
+              <w:rPr>
+                <w:rFonts w:ascii="Arial" w:eastAsia="Times New Roman" w:hAnsi="Arial" w:cs="Arial"/>
+                <w:b/>
+                <w:bCs/>
+                <w:color w:val="000000"/>
+                <w:sz w:val="20"/>
+                <w:szCs w:val="20"/>
+              </w:rPr>
+              <w:t>Clase</w:t>
+            </w:r>
+          </w:p>
+        </w:tc>
+        <w:tc>
+          <w:tcPr>
+            <w:tcW w:w="2067" w:type="dxa"/>
+            <w:tcBorders>
+              <w:top w:val="single" w:sz="8" w:space="0" w:color="000000"/>
+              <w:left w:val="single" w:sz="8" w:space="0" w:color="000000"/>
+              <w:bottom w:val="single" w:sz="8" w:space="0" w:color="000000"/>
+              <w:right w:val="single" w:sz="8" w:space="0" w:color="000000"/>
+            </w:tcBorders>
+            <w:shd w:val="clear" w:color="auto" w:fill="EFEFEF"/>
+            <w:tcMar>
+              <w:top w:w="100" w:type="dxa"/>
+              <w:left w:w="100" w:type="dxa"/>
+              <w:bottom w:w="100" w:type="dxa"/>
+              <w:right w:w="100" w:type="dxa"/>
+            </w:tcMar>
+            <w:hideMark/>
+          </w:tcPr>
+          <w:p>
+            <w:pPr>
+              <w:spacing w:after="0" w:line="240" w:lineRule="auto"/>
+              <w:rPr>
+                <w:rFonts w:ascii="Times New Roman" w:eastAsia="Times New Roman" w:hAnsi="Times New Roman" w:cs="Times New Roman"/>
+                <w:sz w:val="24"/>
+                <w:szCs w:val="24"/>
+              </w:rPr>
+            </w:pPr>
+            <w:r>
+              <w:rPr>
+                <w:rFonts w:ascii="Arial" w:eastAsia="Times New Roman" w:hAnsi="Arial" w:cs="Arial"/>
+                <w:b/>
+                <w:bCs/>
+                <w:color w:val="000000"/>
+                <w:sz w:val="20"/>
+                <w:szCs w:val="20"/>
+              </w:rPr>
+              <w:t>Método</w:t>
+            </w:r>
+          </w:p>
+        </w:tc>
+        <w:tc>
+          <w:tcPr>
+            <w:tcW w:w="1691" w:type="dxa"/>
+            <w:tcBorders>
+              <w:top w:val="single" w:sz="8" w:space="0" w:color="000000"/>
+              <w:left w:val="single" w:sz="8" w:space="0" w:color="000000"/>
+              <w:bottom w:val="single" w:sz="8" w:space="0" w:color="000000"/>
+              <w:right w:val="single" w:sz="8" w:space="0" w:color="000000"/>
+            </w:tcBorders>
+            <w:shd w:val="clear" w:color="auto" w:fill="EFEFEF"/>
+            <w:tcMar>
+              <w:top w:w="100" w:type="dxa"/>
+              <w:left w:w="100" w:type="dxa"/>
+              <w:bottom w:w="100" w:type="dxa"/>
+              <w:right w:w="100" w:type="dxa"/>
+            </w:tcMar>
+            <w:hideMark/>
+          </w:tcPr>
+          <w:p>
+            <w:pPr>
+              <w:spacing w:after="0" w:line="240" w:lineRule="auto"/>
+              <w:rPr>
+                <w:rFonts w:ascii="Times New Roman" w:eastAsia="Times New Roman" w:hAnsi="Times New Roman" w:cs="Times New Roman"/>
+                <w:sz w:val="24"/>
+                <w:szCs w:val="24"/>
+              </w:rPr>
+            </w:pPr>
+            <w:r>
+              <w:rPr>
+                <w:rFonts w:ascii="Arial" w:eastAsia="Times New Roman" w:hAnsi="Arial" w:cs="Arial"/>
+                <w:b/>
+                <w:bCs/>
+                <w:color w:val="000000"/>
+                <w:sz w:val="20"/>
+                <w:szCs w:val="20"/>
+              </w:rPr>
+              <w:t>Escenario</w:t>
+            </w:r>
+          </w:p>
+        </w:tc>
+        <w:tc>
+          <w:tcPr>
+            <w:tcW w:w="2106" w:type="dxa"/>
+            <w:tcBorders>
+              <w:top w:val="single" w:sz="8" w:space="0" w:color="000000"/>
+              <w:left w:val="single" w:sz="8" w:space="0" w:color="000000"/>
+              <w:bottom w:val="single" w:sz="8" w:space="0" w:color="000000"/>
+              <w:right w:val="single" w:sz="8" w:space="0" w:color="000000"/>
+            </w:tcBorders>
+            <w:shd w:val="clear" w:color="auto" w:fill="EFEFEF"/>
+            <w:tcMar>
+              <w:top w:w="100" w:type="dxa"/>
+              <w:left w:w="100" w:type="dxa"/>
+              <w:bottom w:w="100" w:type="dxa"/>
+              <w:right w:w="100" w:type="dxa"/>
+            </w:tcMar>
+            <w:hideMark/>
+          </w:tcPr>
+          <w:p>
+            <w:pPr>
+              <w:spacing w:after="0" w:line="240" w:lineRule="auto"/>
+              <w:rPr>
+                <w:rFonts w:ascii="Times New Roman" w:eastAsia="Times New Roman" w:hAnsi="Times New Roman" w:cs="Times New Roman"/>
+                <w:sz w:val="24"/>
+                <w:szCs w:val="24"/>
+              </w:rPr>
+            </w:pPr>
+            <w:r>
+              <w:rPr>
+                <w:rFonts w:ascii="Arial" w:eastAsia="Times New Roman" w:hAnsi="Arial" w:cs="Arial"/>
+                <w:b/>
+                <w:bCs/>
+                <w:color w:val="000000"/>
+                <w:sz w:val="20"/>
+                <w:szCs w:val="20"/>
+              </w:rPr>
+              <w:t>Valores de Entrada</w:t>
+            </w:r>
+          </w:p>
+        </w:tc>
+        <w:tc>
+          <w:tcPr>
+            <w:tcW w:w="4770" w:type="dxa"/>
+            <w:tcBorders>
+              <w:top w:val="single" w:sz="8" w:space="0" w:color="000000"/>
+              <w:left w:val="single" w:sz="8" w:space="0" w:color="000000"/>
+              <w:bottom w:val="single" w:sz="8" w:space="0" w:color="000000"/>
+              <w:right w:val="single" w:sz="8" w:space="0" w:color="000000"/>
+            </w:tcBorders>
+            <w:shd w:val="clear" w:color="auto" w:fill="EFEFEF"/>
+            <w:tcMar>
+              <w:top w:w="100" w:type="dxa"/>
+              <w:left w:w="100" w:type="dxa"/>
+              <w:bottom w:w="100" w:type="dxa"/>
+              <w:right w:w="100" w:type="dxa"/>
+            </w:tcMar>
+            <w:hideMark/>
+          </w:tcPr>
+          <w:p>
+            <w:pPr>
+              <w:spacing w:after="0" w:line="240" w:lineRule="auto"/>
+              <w:rPr>
+                <w:rFonts w:ascii="Times New Roman" w:eastAsia="Times New Roman" w:hAnsi="Times New Roman" w:cs="Times New Roman"/>
+                <w:sz w:val="24"/>
+                <w:szCs w:val="24"/>
+              </w:rPr>
+            </w:pPr>
+            <w:r>
+              <w:rPr>
+                <w:rFonts w:ascii="Arial" w:eastAsia="Times New Roman" w:hAnsi="Arial" w:cs="Arial"/>
+                <w:b/>
+                <w:bCs/>
+                <w:color w:val="000000"/>
+                <w:sz w:val="20"/>
+                <w:szCs w:val="20"/>
+              </w:rPr>
+              <w:t>Resultado</w:t>
+            </w:r>
+          </w:p>
+        </w:tc>
+      </w:tr>
+      <w:tr>
+        <w:tc>
+          <w:tcPr>
+            <w:tcW w:w="976" w:type="dxa"/>
+            <w:tcBorders>
+              <w:top w:val="single" w:sz="8" w:space="0" w:color="000000"/>
+              <w:left w:val="single" w:sz="8" w:space="0" w:color="000000"/>
+              <w:bottom w:val="single" w:sz="8" w:space="0" w:color="000000"/>
+              <w:right w:val="single" w:sz="8" w:space="0" w:color="000000"/>
+            </w:tcBorders>
+            <w:tcMar>
+              <w:top w:w="100" w:type="dxa"/>
+              <w:left w:w="100" w:type="dxa"/>
+              <w:bottom w:w="100" w:type="dxa"/>
+              <w:right w:w="100" w:type="dxa"/>
+            </w:tcMar>
+            <w:hideMark/>
+          </w:tcPr>
+          <w:p>
+            <w:pPr>
+              <w:spacing w:after="0" w:line="240" w:lineRule="auto"/>
+              <w:rPr>
+                <w:rFonts w:ascii="Times New Roman" w:eastAsia="Times New Roman" w:hAnsi="Times New Roman" w:cs="Times New Roman"/>
+                <w:sz w:val="24"/>
+                <w:szCs w:val="24"/>
+              </w:rPr>
+            </w:pPr>
+            <w:proofErr w:type="spellStart"/>
+            <w:r>
+              <w:rPr>
+                <w:rFonts w:ascii="Times New Roman" w:eastAsia="Times New Roman" w:hAnsi="Times New Roman" w:cs="Times New Roman"/>
+                <w:sz w:val="24"/>
+                <w:szCs w:val="24"/>
+              </w:rPr>
+              <w:t>Airport</w:t>
+            </w:r>
+            <w:proofErr w:type="spellEnd"/>
+          </w:p>
+        </w:tc>
+        <w:tc>
+          <w:tcPr>
+            <w:tcW w:w="2067" w:type="dxa"/>
+            <w:tcBorders>
+              <w:top w:val="single" w:sz="8" w:space="0" w:color="000000"/>
+              <w:left w:val="single" w:sz="8" w:space="0" w:color="000000"/>
+              <w:bottom w:val="single" w:sz="8" w:space="0" w:color="000000"/>
+              <w:right w:val="single" w:sz="8" w:space="0" w:color="000000"/>
+            </w:tcBorders>
+            <w:tcMar>
+              <w:top w:w="100" w:type="dxa"/>
+              <w:left w:w="100" w:type="dxa"/>
+              <w:bottom w:w="100" w:type="dxa"/>
+              <w:right w:w="100" w:type="dxa"/>
+            </w:tcMar>
+            <w:hideMark/>
+          </w:tcPr>
+          <w:p>
+            <w:pPr>
+              <w:spacing w:after="0" w:line="240" w:lineRule="auto"/>
+              <w:rPr>
+                <w:rFonts w:ascii="Times New Roman" w:eastAsia="Times New Roman" w:hAnsi="Times New Roman" w:cs="Times New Roman"/>
+                <w:sz w:val="24"/>
+                <w:szCs w:val="24"/>
+              </w:rPr>
+            </w:pPr>
+            <w:proofErr w:type="spellStart"/>
+            <w:r>
+              <w:rPr>
+                <w:rFonts w:ascii="Times New Roman" w:eastAsia="Times New Roman" w:hAnsi="Times New Roman" w:cs="Times New Roman"/>
+                <w:sz w:val="24"/>
+                <w:szCs w:val="24"/>
+              </w:rPr>
+              <w:t>searchFlightAirline</w:t>
+            </w:r>
+            <w:proofErr w:type="spellEnd"/>
+          </w:p>
+        </w:tc>
+        <w:tc>
+          <w:tcPr>
+            <w:tcW w:w="1691" w:type="dxa"/>
+            <w:tcBorders>
+              <w:top w:val="single" w:sz="8" w:space="0" w:color="000000"/>
+              <w:left w:val="single" w:sz="8" w:space="0" w:color="000000"/>
+              <w:bottom w:val="single" w:sz="8" w:space="0" w:color="000000"/>
+              <w:right w:val="single" w:sz="8" w:space="0" w:color="000000"/>
+            </w:tcBorders>
+            <w:tcMar>
+              <w:top w:w="100" w:type="dxa"/>
+              <w:left w:w="100" w:type="dxa"/>
+              <w:bottom w:w="100" w:type="dxa"/>
+              <w:right w:w="100" w:type="dxa"/>
+            </w:tcMar>
+            <w:hideMark/>
+          </w:tcPr>
+          <w:p>
+            <w:pPr>
+              <w:spacing w:after="0" w:line="240" w:lineRule="auto"/>
+              <w:rPr>
+                <w:rFonts w:ascii="Arial" w:eastAsia="Times New Roman" w:hAnsi="Arial" w:cs="Arial"/>
+                <w:color w:val="000000"/>
+                <w:sz w:val="20"/>
+                <w:szCs w:val="20"/>
+              </w:rPr>
+            </w:pPr>
+            <w:r>
+              <w:rPr>
+                <w:rFonts w:ascii="Arial" w:eastAsia="Times New Roman" w:hAnsi="Arial" w:cs="Arial"/>
+                <w:color w:val="000000"/>
+                <w:sz w:val="20"/>
+                <w:szCs w:val="20"/>
+              </w:rPr>
+              <w:t>setupScenary</w:t>
+            </w:r>
+            <w:r>
+              <w:rPr>
+                <w:rFonts w:ascii="Arial" w:eastAsia="Times New Roman" w:hAnsi="Arial" w:cs="Arial"/>
+                <w:color w:val="000000"/>
+                <w:sz w:val="20"/>
+                <w:szCs w:val="20"/>
+              </w:rPr>
+              <w:t>2</w:t>
+            </w:r>
+          </w:p>
+          <w:p>
+            <w:pPr>
+              <w:spacing w:after="0" w:line="240" w:lineRule="auto"/>
+              <w:rPr>
+                <w:rFonts w:ascii="Times New Roman" w:eastAsia="Times New Roman" w:hAnsi="Times New Roman" w:cs="Times New Roman"/>
+                <w:sz w:val="24"/>
+                <w:szCs w:val="24"/>
+              </w:rPr>
+            </w:pPr>
+            <w:r>
+              <w:rPr>
+                <w:rFonts w:ascii="Times New Roman" w:eastAsia="Times New Roman" w:hAnsi="Times New Roman" w:cs="Times New Roman"/>
+                <w:sz w:val="24"/>
+                <w:szCs w:val="24"/>
+              </w:rPr>
+              <w:t>setupScenary3</w:t>
+            </w:r>
+          </w:p>
+        </w:tc>
+        <w:tc>
+          <w:tcPr>
+            <w:tcW w:w="2106" w:type="dxa"/>
+            <w:tcBorders>
+              <w:top w:val="single" w:sz="8" w:space="0" w:color="000000"/>
+              <w:left w:val="single" w:sz="8" w:space="0" w:color="000000"/>
+              <w:bottom w:val="single" w:sz="8" w:space="0" w:color="000000"/>
+              <w:right w:val="single" w:sz="8" w:space="0" w:color="000000"/>
+            </w:tcBorders>
+            <w:tcMar>
+              <w:top w:w="100" w:type="dxa"/>
+              <w:left w:w="100" w:type="dxa"/>
+              <w:bottom w:w="100" w:type="dxa"/>
+              <w:right w:w="100" w:type="dxa"/>
+            </w:tcMar>
+            <w:hideMark/>
+          </w:tcPr>
+          <w:p>
+            <w:pPr>
+              <w:spacing w:after="0" w:line="240" w:lineRule="auto"/>
+              <w:rPr>
+                <w:rFonts w:ascii="Times New Roman" w:eastAsia="Times New Roman" w:hAnsi="Times New Roman" w:cs="Times New Roman"/>
+                <w:sz w:val="24"/>
+                <w:szCs w:val="24"/>
+                <w:lang w:val="en-US"/>
+              </w:rPr>
+            </w:pPr>
+            <w:r>
+              <w:rPr>
+                <w:rFonts w:ascii="Times New Roman" w:eastAsia="Times New Roman" w:hAnsi="Times New Roman" w:cs="Times New Roman"/>
+                <w:sz w:val="24"/>
+                <w:szCs w:val="24"/>
+                <w:lang w:val="en-US"/>
+              </w:rPr>
+              <w:t>String airline</w:t>
+            </w:r>
+          </w:p>
+        </w:tc>
+        <w:tc>
+          <w:tcPr>
+            <w:tcW w:w="4770" w:type="dxa"/>
+            <w:tcBorders>
+              <w:top w:val="single" w:sz="8" w:space="0" w:color="000000"/>
+              <w:left w:val="single" w:sz="8" w:space="0" w:color="000000"/>
+              <w:bottom w:val="single" w:sz="8" w:space="0" w:color="000000"/>
+              <w:right w:val="single" w:sz="8" w:space="0" w:color="000000"/>
+            </w:tcBorders>
+            <w:tcMar>
+              <w:top w:w="100" w:type="dxa"/>
+              <w:left w:w="100" w:type="dxa"/>
+              <w:bottom w:w="100" w:type="dxa"/>
+              <w:right w:w="100" w:type="dxa"/>
+            </w:tcMar>
+            <w:hideMark/>
+          </w:tcPr>
+          <w:p>
+            <w:pPr>
+              <w:spacing w:after="0" w:line="240" w:lineRule="auto"/>
+              <w:rPr>
+                <w:rFonts w:ascii="Times New Roman" w:eastAsia="Times New Roman" w:hAnsi="Times New Roman" w:cs="Times New Roman"/>
+                <w:sz w:val="24"/>
+                <w:szCs w:val="24"/>
+              </w:rPr>
+            </w:pPr>
+            <w:r>
+              <w:rPr>
+                <w:rFonts w:ascii="Times New Roman" w:eastAsia="Times New Roman" w:hAnsi="Times New Roman" w:cs="Times New Roman"/>
+                <w:sz w:val="24"/>
+                <w:szCs w:val="24"/>
+              </w:rPr>
+              <w:t>Se espera que, de no devolver nulo</w:t>
+            </w:r>
+            <w:r>
+              <w:rPr>
+                <w:rFonts w:ascii="Times New Roman" w:eastAsia="Times New Roman" w:hAnsi="Times New Roman" w:cs="Times New Roman"/>
+                <w:sz w:val="24"/>
+                <w:szCs w:val="24"/>
+              </w:rPr>
+              <w:t xml:space="preserve"> (que no lo encontró en la lista)</w:t>
+            </w:r>
+            <w:r>
+              <w:rPr>
+                <w:rFonts w:ascii="Times New Roman" w:eastAsia="Times New Roman" w:hAnsi="Times New Roman" w:cs="Times New Roman"/>
+                <w:sz w:val="24"/>
+                <w:szCs w:val="24"/>
+              </w:rPr>
+              <w:t>, el método devuelva el primer Flight que corresponda con el criterio de búsqueda.</w:t>
             </w:r>
           </w:p>
           <w:p>
@@ -3034,7 +6279,7 @@
                 <w:sz w:val="20"/>
                 <w:szCs w:val="20"/>
               </w:rPr>
-              <w:t>searchFlightAirline</w:t>
+              <w:t>searchFlightTime</w:t>
             </w:r>
             <w:proofErr w:type="spellEnd"/>
             <w:r>
@@ -3323,15 +6568,7 @@
                 <w:sz w:val="24"/>
                 <w:szCs w:val="24"/>
               </w:rPr>
-              <w:t>s</w:t>
-            </w:r>
-            <w:r>
-              <w:rPr>
-                <w:rFonts w:ascii="Times New Roman" w:eastAsia="Times New Roman" w:hAnsi="Times New Roman" w:cs="Times New Roman"/>
-                <w:sz w:val="24"/>
-                <w:szCs w:val="24"/>
-              </w:rPr>
-              <w:t>earchFlightAirline</w:t>
+              <w:t>searchFlightTime</w:t>
             </w:r>
             <w:proofErr w:type="spellEnd"/>
           </w:p>
@@ -3435,7 +6672,7 @@
                 <w:szCs w:val="24"/>
                 <w:lang w:val="en-US"/>
               </w:rPr>
-              <w:t>String airline</w:t>
+              <w:t>String time</w:t>
             </w:r>
           </w:p>
         </w:tc>
@@ -3471,23 +6708,7 @@
                 <w:sz w:val="24"/>
                 <w:szCs w:val="24"/>
               </w:rPr>
-              <w:t>Se espera que, de no devolver nulo</w:t>
-            </w:r>
-            <w:r>
-              <w:rPr>
-                <w:rFonts w:ascii="Times New Roman" w:eastAsia="Times New Roman" w:hAnsi="Times New Roman" w:cs="Times New Roman"/>
-                <w:sz w:val="24"/>
-                <w:szCs w:val="24"/>
-              </w:rPr>
-              <w:t xml:space="preserve"> (que no lo encontró en la lista)</w:t>
-            </w:r>
-            <w:r>
-              <w:rPr>
-                <w:rFonts w:ascii="Times New Roman" w:eastAsia="Times New Roman" w:hAnsi="Times New Roman" w:cs="Times New Roman"/>
-                <w:sz w:val="24"/>
-                <w:szCs w:val="24"/>
-              </w:rPr>
-              <w:t>, el método devuelva el primer Flight que corresponda con el criterio de búsqueda.</w:t>
+              <w:t>Se espera que, de no devolver nulo (que no lo encontró en la lista), el método devuelva el primer Flight que corresponda con el criterio de búsqueda.</w:t>
             </w:r>
           </w:p>
           <w:p>
@@ -3595,16 +6816,7 @@
                 <w:sz w:val="20"/>
                 <w:szCs w:val="20"/>
               </w:rPr>
-              <w:t>searchFligh</w:t>
-            </w:r>
-            <w:r>
-              <w:rPr>
-                <w:rFonts w:ascii="Arial" w:eastAsia="Times New Roman" w:hAnsi="Arial" w:cs="Arial"/>
-                <w:color w:val="000000"/>
-                <w:sz w:val="20"/>
-                <w:szCs w:val="20"/>
-              </w:rPr>
-              <w:t>tTime</w:t>
+              <w:t>searchFlightDate</w:t>
             </w:r>
             <w:proofErr w:type="spellEnd"/>
             <w:r>
@@ -3893,578 +7105,7 @@
                 <w:sz w:val="24"/>
                 <w:szCs w:val="24"/>
               </w:rPr>
-              <w:t>searchFlight</w:t>
-            </w:r>
-            <w:r>
-              <w:rPr>
-                <w:rFonts w:ascii="Times New Roman" w:eastAsia="Times New Roman" w:hAnsi="Times New Roman" w:cs="Times New Roman"/>
-                <w:sz w:val="24"/>
-                <w:szCs w:val="24"/>
-              </w:rPr>
-              <w:t>Time</w:t>
-            </w:r>
-            <w:proofErr w:type="spellEnd"/>
-          </w:p>
-        </w:tc>
-        <w:tc>
-          <w:tcPr>
-            <w:tcW w:w="1691" w:type="dxa"/>
-            <w:tcBorders>
-              <w:top w:val="single" w:sz="8" w:space="0" w:color="000000"/>
-              <w:left w:val="single" w:sz="8" w:space="0" w:color="000000"/>
-              <w:bottom w:val="single" w:sz="8" w:space="0" w:color="000000"/>
-              <w:right w:val="single" w:sz="8" w:space="0" w:color="000000"/>
-            </w:tcBorders>
-            <w:tcMar>
-              <w:top w:w="100" w:type="dxa"/>
-              <w:left w:w="100" w:type="dxa"/>
-              <w:bottom w:w="100" w:type="dxa"/>
-              <w:right w:w="100" w:type="dxa"/>
-            </w:tcMar>
-            <w:hideMark/>
-          </w:tcPr>
-          <w:p>
-            <w:pPr>
-              <w:spacing w:after="0" w:line="240" w:lineRule="auto"/>
-              <w:rPr>
-                <w:rFonts w:ascii="Arial" w:eastAsia="Times New Roman" w:hAnsi="Arial" w:cs="Arial"/>
-                <w:color w:val="000000"/>
-                <w:sz w:val="20"/>
-                <w:szCs w:val="20"/>
-              </w:rPr>
-            </w:pPr>
-            <w:r>
-              <w:rPr>
-                <w:rFonts w:ascii="Arial" w:eastAsia="Times New Roman" w:hAnsi="Arial" w:cs="Arial"/>
-                <w:color w:val="000000"/>
-                <w:sz w:val="20"/>
-                <w:szCs w:val="20"/>
-              </w:rPr>
-              <w:t>setupScenary</w:t>
-            </w:r>
-            <w:r>
-              <w:rPr>
-                <w:rFonts w:ascii="Arial" w:eastAsia="Times New Roman" w:hAnsi="Arial" w:cs="Arial"/>
-                <w:color w:val="000000"/>
-                <w:sz w:val="20"/>
-                <w:szCs w:val="20"/>
-              </w:rPr>
-              <w:t>2</w:t>
-            </w:r>
-          </w:p>
-          <w:p>
-            <w:pPr>
-              <w:spacing w:after="0" w:line="240" w:lineRule="auto"/>
-              <w:rPr>
-                <w:rFonts w:ascii="Times New Roman" w:eastAsia="Times New Roman" w:hAnsi="Times New Roman" w:cs="Times New Roman"/>
-                <w:sz w:val="24"/>
-                <w:szCs w:val="24"/>
-              </w:rPr>
-            </w:pPr>
-            <w:r>
-              <w:rPr>
-                <w:rFonts w:ascii="Times New Roman" w:eastAsia="Times New Roman" w:hAnsi="Times New Roman" w:cs="Times New Roman"/>
-                <w:sz w:val="24"/>
-                <w:szCs w:val="24"/>
-              </w:rPr>
-              <w:t>setupScenary3</w:t>
-            </w:r>
-          </w:p>
-        </w:tc>
-        <w:tc>
-          <w:tcPr>
-            <w:tcW w:w="2106" w:type="dxa"/>
-            <w:tcBorders>
-              <w:top w:val="single" w:sz="8" w:space="0" w:color="000000"/>
-              <w:left w:val="single" w:sz="8" w:space="0" w:color="000000"/>
-              <w:bottom w:val="single" w:sz="8" w:space="0" w:color="000000"/>
-              <w:right w:val="single" w:sz="8" w:space="0" w:color="000000"/>
-            </w:tcBorders>
-            <w:tcMar>
-              <w:top w:w="100" w:type="dxa"/>
-              <w:left w:w="100" w:type="dxa"/>
-              <w:bottom w:w="100" w:type="dxa"/>
-              <w:right w:w="100" w:type="dxa"/>
-            </w:tcMar>
-            <w:hideMark/>
-          </w:tcPr>
-          <w:p>
-            <w:pPr>
-              <w:spacing w:after="0" w:line="240" w:lineRule="auto"/>
-              <w:rPr>
-                <w:rFonts w:ascii="Times New Roman" w:eastAsia="Times New Roman" w:hAnsi="Times New Roman" w:cs="Times New Roman"/>
-                <w:sz w:val="24"/>
-                <w:szCs w:val="24"/>
-                <w:lang w:val="en-US"/>
-              </w:rPr>
-            </w:pPr>
-            <w:r>
-              <w:rPr>
-                <w:rFonts w:ascii="Times New Roman" w:eastAsia="Times New Roman" w:hAnsi="Times New Roman" w:cs="Times New Roman"/>
-                <w:sz w:val="24"/>
-                <w:szCs w:val="24"/>
-                <w:lang w:val="en-US"/>
-              </w:rPr>
-              <w:t>String time</w:t>
-            </w:r>
-          </w:p>
-        </w:tc>
-        <w:tc>
-          <w:tcPr>
-            <w:tcW w:w="4770" w:type="dxa"/>
-            <w:tcBorders>
-              <w:top w:val="single" w:sz="8" w:space="0" w:color="000000"/>
-              <w:left w:val="single" w:sz="8" w:space="0" w:color="000000"/>
-              <w:bottom w:val="single" w:sz="8" w:space="0" w:color="000000"/>
-              <w:right w:val="single" w:sz="8" w:space="0" w:color="000000"/>
-            </w:tcBorders>
-            <w:tcMar>
-              <w:top w:w="100" w:type="dxa"/>
-              <w:left w:w="100" w:type="dxa"/>
-              <w:bottom w:w="100" w:type="dxa"/>
-              <w:right w:w="100" w:type="dxa"/>
-            </w:tcMar>
-            <w:hideMark/>
-          </w:tcPr>
-          <w:p>
-            <w:pPr>
-              <w:spacing w:after="0" w:line="240" w:lineRule="auto"/>
-              <w:rPr>
-                <w:rFonts w:ascii="Times New Roman" w:eastAsia="Times New Roman" w:hAnsi="Times New Roman" w:cs="Times New Roman"/>
-                <w:sz w:val="24"/>
-                <w:szCs w:val="24"/>
-              </w:rPr>
-            </w:pPr>
-            <w:r>
-              <w:rPr>
-                <w:rFonts w:ascii="Times New Roman" w:eastAsia="Times New Roman" w:hAnsi="Times New Roman" w:cs="Times New Roman"/>
-                <w:sz w:val="24"/>
-                <w:szCs w:val="24"/>
-              </w:rPr>
-              <w:t>Se espera que, de no devolver nulo (que no lo encontró en la lista), el método devuelva el primer Flight que corresponda con el criterio de búsqueda.</w:t>
-            </w:r>
-          </w:p>
-          <w:p>
-            <w:pPr>
-              <w:spacing w:after="0" w:line="240" w:lineRule="auto"/>
-              <w:rPr>
-                <w:rFonts w:ascii="Times New Roman" w:eastAsia="Times New Roman" w:hAnsi="Times New Roman" w:cs="Times New Roman"/>
-                <w:sz w:val="24"/>
-                <w:szCs w:val="24"/>
-              </w:rPr>
-            </w:pPr>
-          </w:p>
-        </w:tc>
-      </w:tr>
-    </w:tbl>
-    <w:p>
-      <w:pPr>
-        <w:jc w:val="center"/>
-      </w:pPr>
-    </w:p>
-    <w:tbl>
-      <w:tblPr>
-        <w:tblW w:w="11610" w:type="dxa"/>
-        <w:tblInd w:w="-1090" w:type="dxa"/>
-        <w:tblCellMar>
-          <w:top w:w="15" w:type="dxa"/>
-          <w:left w:w="15" w:type="dxa"/>
-          <w:bottom w:w="15" w:type="dxa"/>
-          <w:right w:w="15" w:type="dxa"/>
-        </w:tblCellMar>
-        <w:tblLook w:val="04A0" w:firstRow="1" w:lastRow="0" w:firstColumn="1" w:lastColumn="0" w:noHBand="0" w:noVBand="1"/>
-      </w:tblPr>
-      <w:tblGrid>
-        <w:gridCol w:w="976"/>
-        <w:gridCol w:w="2067"/>
-        <w:gridCol w:w="1691"/>
-        <w:gridCol w:w="2106"/>
-        <w:gridCol w:w="4770"/>
-      </w:tblGrid>
-      <w:tr>
-        <w:trPr>
-          <w:trHeight w:val="400"/>
-        </w:trPr>
-        <w:tc>
-          <w:tcPr>
-            <w:tcW w:w="11610" w:type="dxa"/>
-            <w:gridSpan w:val="5"/>
-            <w:tcBorders>
-              <w:top w:val="single" w:sz="8" w:space="0" w:color="000000"/>
-              <w:left w:val="single" w:sz="8" w:space="0" w:color="000000"/>
-              <w:bottom w:val="single" w:sz="8" w:space="0" w:color="000000"/>
-              <w:right w:val="single" w:sz="8" w:space="0" w:color="000000"/>
-            </w:tcBorders>
-            <w:tcMar>
-              <w:top w:w="100" w:type="dxa"/>
-              <w:left w:w="100" w:type="dxa"/>
-              <w:bottom w:w="100" w:type="dxa"/>
-              <w:right w:w="100" w:type="dxa"/>
-            </w:tcMar>
-            <w:hideMark/>
-          </w:tcPr>
-          <w:p>
-            <w:pPr>
-              <w:spacing w:after="0" w:line="240" w:lineRule="auto"/>
-              <w:rPr>
-                <w:rFonts w:ascii="Times New Roman" w:eastAsia="Times New Roman" w:hAnsi="Times New Roman" w:cs="Times New Roman"/>
-                <w:sz w:val="24"/>
-                <w:szCs w:val="24"/>
-              </w:rPr>
-            </w:pPr>
-            <w:r>
-              <w:rPr>
-                <w:rFonts w:ascii="Arial" w:eastAsia="Times New Roman" w:hAnsi="Arial" w:cs="Arial"/>
-                <w:b/>
-                <w:bCs/>
-                <w:color w:val="000000"/>
-                <w:sz w:val="20"/>
-                <w:szCs w:val="20"/>
-              </w:rPr>
-              <w:t>Objetivo de la Prueba:</w:t>
-            </w:r>
-            <w:r>
-              <w:rPr>
-                <w:rFonts w:ascii="Arial" w:eastAsia="Times New Roman" w:hAnsi="Arial" w:cs="Arial"/>
-                <w:color w:val="000000"/>
-                <w:sz w:val="20"/>
-                <w:szCs w:val="20"/>
-              </w:rPr>
-              <w:t xml:space="preserve"> </w:t>
-            </w:r>
-            <w:r>
-              <w:rPr>
-                <w:rFonts w:ascii="Arial" w:eastAsia="Times New Roman" w:hAnsi="Arial" w:cs="Arial"/>
-                <w:color w:val="000000"/>
-                <w:sz w:val="20"/>
-                <w:szCs w:val="20"/>
-              </w:rPr>
-              <w:t xml:space="preserve">Comprobar que el método </w:t>
-            </w:r>
-            <w:proofErr w:type="spellStart"/>
-            <w:r>
-              <w:rPr>
-                <w:rFonts w:ascii="Arial" w:eastAsia="Times New Roman" w:hAnsi="Arial" w:cs="Arial"/>
-                <w:color w:val="000000"/>
-                <w:sz w:val="20"/>
-                <w:szCs w:val="20"/>
-              </w:rPr>
-              <w:t>searchFlight</w:t>
-            </w:r>
-            <w:r>
-              <w:rPr>
-                <w:rFonts w:ascii="Arial" w:eastAsia="Times New Roman" w:hAnsi="Arial" w:cs="Arial"/>
-                <w:color w:val="000000"/>
-                <w:sz w:val="20"/>
-                <w:szCs w:val="20"/>
-              </w:rPr>
-              <w:t>Date</w:t>
-            </w:r>
-            <w:proofErr w:type="spellEnd"/>
-            <w:r>
-              <w:rPr>
-                <w:rFonts w:ascii="Arial" w:eastAsia="Times New Roman" w:hAnsi="Arial" w:cs="Arial"/>
-                <w:color w:val="000000"/>
-                <w:sz w:val="20"/>
-                <w:szCs w:val="20"/>
-              </w:rPr>
-              <w:t xml:space="preserve"> </w:t>
-            </w:r>
-            <w:r>
-              <w:rPr>
-                <w:rFonts w:ascii="Arial" w:eastAsia="Times New Roman" w:hAnsi="Arial" w:cs="Arial"/>
-                <w:color w:val="000000"/>
-                <w:sz w:val="20"/>
-                <w:szCs w:val="20"/>
-              </w:rPr>
-              <w:t>funciona correctamente.</w:t>
-            </w:r>
-          </w:p>
-        </w:tc>
-      </w:tr>
-      <w:tr>
-        <w:tc>
-          <w:tcPr>
-            <w:tcW w:w="976" w:type="dxa"/>
-            <w:tcBorders>
-              <w:top w:val="single" w:sz="8" w:space="0" w:color="000000"/>
-              <w:left w:val="single" w:sz="8" w:space="0" w:color="000000"/>
-              <w:bottom w:val="single" w:sz="8" w:space="0" w:color="000000"/>
-              <w:right w:val="single" w:sz="8" w:space="0" w:color="000000"/>
-            </w:tcBorders>
-            <w:shd w:val="clear" w:color="auto" w:fill="EFEFEF"/>
-            <w:tcMar>
-              <w:top w:w="100" w:type="dxa"/>
-              <w:left w:w="100" w:type="dxa"/>
-              <w:bottom w:w="100" w:type="dxa"/>
-              <w:right w:w="100" w:type="dxa"/>
-            </w:tcMar>
-            <w:hideMark/>
-          </w:tcPr>
-          <w:p>
-            <w:pPr>
-              <w:spacing w:after="0" w:line="240" w:lineRule="auto"/>
-              <w:rPr>
-                <w:rFonts w:ascii="Times New Roman" w:eastAsia="Times New Roman" w:hAnsi="Times New Roman" w:cs="Times New Roman"/>
-                <w:sz w:val="24"/>
-                <w:szCs w:val="24"/>
-              </w:rPr>
-            </w:pPr>
-            <w:r>
-              <w:rPr>
-                <w:rFonts w:ascii="Arial" w:eastAsia="Times New Roman" w:hAnsi="Arial" w:cs="Arial"/>
-                <w:b/>
-                <w:bCs/>
-                <w:color w:val="000000"/>
-                <w:sz w:val="20"/>
-                <w:szCs w:val="20"/>
-              </w:rPr>
-              <w:t>Clase</w:t>
-            </w:r>
-          </w:p>
-        </w:tc>
-        <w:tc>
-          <w:tcPr>
-            <w:tcW w:w="2067" w:type="dxa"/>
-            <w:tcBorders>
-              <w:top w:val="single" w:sz="8" w:space="0" w:color="000000"/>
-              <w:left w:val="single" w:sz="8" w:space="0" w:color="000000"/>
-              <w:bottom w:val="single" w:sz="8" w:space="0" w:color="000000"/>
-              <w:right w:val="single" w:sz="8" w:space="0" w:color="000000"/>
-            </w:tcBorders>
-            <w:shd w:val="clear" w:color="auto" w:fill="EFEFEF"/>
-            <w:tcMar>
-              <w:top w:w="100" w:type="dxa"/>
-              <w:left w:w="100" w:type="dxa"/>
-              <w:bottom w:w="100" w:type="dxa"/>
-              <w:right w:w="100" w:type="dxa"/>
-            </w:tcMar>
-            <w:hideMark/>
-          </w:tcPr>
-          <w:p>
-            <w:pPr>
-              <w:spacing w:after="0" w:line="240" w:lineRule="auto"/>
-              <w:rPr>
-                <w:rFonts w:ascii="Times New Roman" w:eastAsia="Times New Roman" w:hAnsi="Times New Roman" w:cs="Times New Roman"/>
-                <w:sz w:val="24"/>
-                <w:szCs w:val="24"/>
-              </w:rPr>
-            </w:pPr>
-            <w:r>
-              <w:rPr>
-                <w:rFonts w:ascii="Arial" w:eastAsia="Times New Roman" w:hAnsi="Arial" w:cs="Arial"/>
-                <w:b/>
-                <w:bCs/>
-                <w:color w:val="000000"/>
-                <w:sz w:val="20"/>
-                <w:szCs w:val="20"/>
-              </w:rPr>
-              <w:t>Método</w:t>
-            </w:r>
-          </w:p>
-        </w:tc>
-        <w:tc>
-          <w:tcPr>
-            <w:tcW w:w="1691" w:type="dxa"/>
-            <w:tcBorders>
-              <w:top w:val="single" w:sz="8" w:space="0" w:color="000000"/>
-              <w:left w:val="single" w:sz="8" w:space="0" w:color="000000"/>
-              <w:bottom w:val="single" w:sz="8" w:space="0" w:color="000000"/>
-              <w:right w:val="single" w:sz="8" w:space="0" w:color="000000"/>
-            </w:tcBorders>
-            <w:shd w:val="clear" w:color="auto" w:fill="EFEFEF"/>
-            <w:tcMar>
-              <w:top w:w="100" w:type="dxa"/>
-              <w:left w:w="100" w:type="dxa"/>
-              <w:bottom w:w="100" w:type="dxa"/>
-              <w:right w:w="100" w:type="dxa"/>
-            </w:tcMar>
-            <w:hideMark/>
-          </w:tcPr>
-          <w:p>
-            <w:pPr>
-              <w:spacing w:after="0" w:line="240" w:lineRule="auto"/>
-              <w:rPr>
-                <w:rFonts w:ascii="Times New Roman" w:eastAsia="Times New Roman" w:hAnsi="Times New Roman" w:cs="Times New Roman"/>
-                <w:sz w:val="24"/>
-                <w:szCs w:val="24"/>
-              </w:rPr>
-            </w:pPr>
-            <w:r>
-              <w:rPr>
-                <w:rFonts w:ascii="Arial" w:eastAsia="Times New Roman" w:hAnsi="Arial" w:cs="Arial"/>
-                <w:b/>
-                <w:bCs/>
-                <w:color w:val="000000"/>
-                <w:sz w:val="20"/>
-                <w:szCs w:val="20"/>
-              </w:rPr>
-              <w:t>Escenario</w:t>
-            </w:r>
-          </w:p>
-        </w:tc>
-        <w:tc>
-          <w:tcPr>
-            <w:tcW w:w="2106" w:type="dxa"/>
-            <w:tcBorders>
-              <w:top w:val="single" w:sz="8" w:space="0" w:color="000000"/>
-              <w:left w:val="single" w:sz="8" w:space="0" w:color="000000"/>
-              <w:bottom w:val="single" w:sz="8" w:space="0" w:color="000000"/>
-              <w:right w:val="single" w:sz="8" w:space="0" w:color="000000"/>
-            </w:tcBorders>
-            <w:shd w:val="clear" w:color="auto" w:fill="EFEFEF"/>
-            <w:tcMar>
-              <w:top w:w="100" w:type="dxa"/>
-              <w:left w:w="100" w:type="dxa"/>
-              <w:bottom w:w="100" w:type="dxa"/>
-              <w:right w:w="100" w:type="dxa"/>
-            </w:tcMar>
-            <w:hideMark/>
-          </w:tcPr>
-          <w:p>
-            <w:pPr>
-              <w:spacing w:after="0" w:line="240" w:lineRule="auto"/>
-              <w:rPr>
-                <w:rFonts w:ascii="Times New Roman" w:eastAsia="Times New Roman" w:hAnsi="Times New Roman" w:cs="Times New Roman"/>
-                <w:sz w:val="24"/>
-                <w:szCs w:val="24"/>
-              </w:rPr>
-            </w:pPr>
-            <w:r>
-              <w:rPr>
-                <w:rFonts w:ascii="Arial" w:eastAsia="Times New Roman" w:hAnsi="Arial" w:cs="Arial"/>
-                <w:b/>
-                <w:bCs/>
-                <w:color w:val="000000"/>
-                <w:sz w:val="20"/>
-                <w:szCs w:val="20"/>
-              </w:rPr>
-              <w:t>Valores de Entrada</w:t>
-            </w:r>
-          </w:p>
-        </w:tc>
-        <w:tc>
-          <w:tcPr>
-            <w:tcW w:w="4770" w:type="dxa"/>
-            <w:tcBorders>
-              <w:top w:val="single" w:sz="8" w:space="0" w:color="000000"/>
-              <w:left w:val="single" w:sz="8" w:space="0" w:color="000000"/>
-              <w:bottom w:val="single" w:sz="8" w:space="0" w:color="000000"/>
-              <w:right w:val="single" w:sz="8" w:space="0" w:color="000000"/>
-            </w:tcBorders>
-            <w:shd w:val="clear" w:color="auto" w:fill="EFEFEF"/>
-            <w:tcMar>
-              <w:top w:w="100" w:type="dxa"/>
-              <w:left w:w="100" w:type="dxa"/>
-              <w:bottom w:w="100" w:type="dxa"/>
-              <w:right w:w="100" w:type="dxa"/>
-            </w:tcMar>
-            <w:hideMark/>
-          </w:tcPr>
-          <w:p>
-            <w:pPr>
-              <w:spacing w:after="0" w:line="240" w:lineRule="auto"/>
-              <w:rPr>
-                <w:rFonts w:ascii="Times New Roman" w:eastAsia="Times New Roman" w:hAnsi="Times New Roman" w:cs="Times New Roman"/>
-                <w:sz w:val="24"/>
-                <w:szCs w:val="24"/>
-              </w:rPr>
-            </w:pPr>
-            <w:r>
-              <w:rPr>
-                <w:rFonts w:ascii="Arial" w:eastAsia="Times New Roman" w:hAnsi="Arial" w:cs="Arial"/>
-                <w:b/>
-                <w:bCs/>
-                <w:color w:val="000000"/>
-                <w:sz w:val="20"/>
-                <w:szCs w:val="20"/>
-              </w:rPr>
-              <w:t>Resultado</w:t>
-            </w:r>
-          </w:p>
-        </w:tc>
-      </w:tr>
-      <w:tr>
-        <w:tc>
-          <w:tcPr>
-            <w:tcW w:w="976" w:type="dxa"/>
-            <w:tcBorders>
-              <w:top w:val="single" w:sz="8" w:space="0" w:color="000000"/>
-              <w:left w:val="single" w:sz="8" w:space="0" w:color="000000"/>
-              <w:bottom w:val="single" w:sz="8" w:space="0" w:color="000000"/>
-              <w:right w:val="single" w:sz="8" w:space="0" w:color="000000"/>
-            </w:tcBorders>
-            <w:tcMar>
-              <w:top w:w="100" w:type="dxa"/>
-              <w:left w:w="100" w:type="dxa"/>
-              <w:bottom w:w="100" w:type="dxa"/>
-              <w:right w:w="100" w:type="dxa"/>
-            </w:tcMar>
-            <w:hideMark/>
-          </w:tcPr>
-          <w:p>
-            <w:pPr>
-              <w:spacing w:after="0" w:line="240" w:lineRule="auto"/>
-              <w:rPr>
-                <w:rFonts w:ascii="Times New Roman" w:eastAsia="Times New Roman" w:hAnsi="Times New Roman" w:cs="Times New Roman"/>
-                <w:sz w:val="24"/>
-                <w:szCs w:val="24"/>
-              </w:rPr>
-            </w:pPr>
-            <w:proofErr w:type="spellStart"/>
-            <w:r>
-              <w:rPr>
-                <w:rFonts w:ascii="Times New Roman" w:eastAsia="Times New Roman" w:hAnsi="Times New Roman" w:cs="Times New Roman"/>
-                <w:sz w:val="24"/>
-                <w:szCs w:val="24"/>
-              </w:rPr>
-              <w:t>Airport</w:t>
-            </w:r>
-            <w:proofErr w:type="spellEnd"/>
-          </w:p>
-        </w:tc>
-        <w:tc>
-          <w:tcPr>
-            <w:tcW w:w="2067" w:type="dxa"/>
-            <w:tcBorders>
-              <w:top w:val="single" w:sz="8" w:space="0" w:color="000000"/>
-              <w:left w:val="single" w:sz="8" w:space="0" w:color="000000"/>
-              <w:bottom w:val="single" w:sz="8" w:space="0" w:color="000000"/>
-              <w:right w:val="single" w:sz="8" w:space="0" w:color="000000"/>
-            </w:tcBorders>
-            <w:tcMar>
-              <w:top w:w="100" w:type="dxa"/>
-              <w:left w:w="100" w:type="dxa"/>
-              <w:bottom w:w="100" w:type="dxa"/>
-              <w:right w:w="100" w:type="dxa"/>
-            </w:tcMar>
-            <w:hideMark/>
-          </w:tcPr>
-          <w:p>
-            <w:pPr>
-              <w:spacing w:after="0" w:line="240" w:lineRule="auto"/>
-              <w:rPr>
-                <w:rFonts w:ascii="Times New Roman" w:eastAsia="Times New Roman" w:hAnsi="Times New Roman" w:cs="Times New Roman"/>
-                <w:sz w:val="24"/>
-                <w:szCs w:val="24"/>
-              </w:rPr>
-            </w:pPr>
-            <w:proofErr w:type="spellStart"/>
-            <w:r>
-              <w:rPr>
-                <w:rFonts w:ascii="Times New Roman" w:eastAsia="Times New Roman" w:hAnsi="Times New Roman" w:cs="Times New Roman"/>
-                <w:sz w:val="24"/>
-                <w:szCs w:val="24"/>
-              </w:rPr>
-              <w:t>searchFlight</w:t>
-            </w:r>
-            <w:r>
-              <w:rPr>
-                <w:rFonts w:ascii="Times New Roman" w:eastAsia="Times New Roman" w:hAnsi="Times New Roman" w:cs="Times New Roman"/>
-                <w:sz w:val="24"/>
-                <w:szCs w:val="24"/>
-              </w:rPr>
-              <w:t>Date</w:t>
+              <w:t>searchFlightDate</w:t>
             </w:r>
             <w:proofErr w:type="spellEnd"/>
           </w:p>
@@ -5252,6 +7893,7 @@
                 <w:sz w:val="20"/>
                 <w:szCs w:val="20"/>
               </w:rPr>
+              <w:lastRenderedPageBreak/>
               <w:t>Objetivo de la Prueba:</w:t>
             </w:r>
             <w:r>
@@ -5280,16 +7922,7 @@
                 <w:sz w:val="20"/>
                 <w:szCs w:val="20"/>
               </w:rPr>
-              <w:t>searchFlight</w:t>
-            </w:r>
-            <w:r>
-              <w:rPr>
-                <w:rFonts w:ascii="Arial" w:eastAsia="Times New Roman" w:hAnsi="Arial" w:cs="Arial"/>
-                <w:color w:val="000000"/>
-                <w:sz w:val="20"/>
-                <w:szCs w:val="20"/>
-              </w:rPr>
-              <w:t>Destination</w:t>
+              <w:t>searchFlightDestination</w:t>
             </w:r>
             <w:proofErr w:type="spellEnd"/>
             <w:r>
@@ -5578,15 +8211,7 @@
                 <w:sz w:val="24"/>
                 <w:szCs w:val="24"/>
               </w:rPr>
-              <w:t>searchFlight</w:t>
-            </w:r>
-            <w:r>
-              <w:rPr>
-                <w:rFonts w:ascii="Times New Roman" w:eastAsia="Times New Roman" w:hAnsi="Times New Roman" w:cs="Times New Roman"/>
-                <w:sz w:val="24"/>
-                <w:szCs w:val="24"/>
-              </w:rPr>
-              <w:t>Destination</w:t>
+              <w:t>searchFlightDestination</w:t>
             </w:r>
             <w:proofErr w:type="spellEnd"/>
           </w:p>
@@ -6253,18 +8878,7 @@
                 <w:szCs w:val="24"/>
                 <w:lang w:val="en-US"/>
               </w:rPr>
-              <w:t>i</w:t>
-            </w:r>
-            <w:bookmarkStart w:id="0" w:name="_GoBack"/>
-            <w:bookmarkEnd w:id="0"/>
-            <w:r>
-              <w:rPr>
-                <w:rFonts w:ascii="Times New Roman" w:eastAsia="Times New Roman" w:hAnsi="Times New Roman" w:cs="Times New Roman"/>
-                <w:sz w:val="24"/>
-                <w:szCs w:val="24"/>
-                <w:lang w:val="en-US"/>
-              </w:rPr>
-              <w:t>nt gate</w:t>
+              <w:t>int gate</w:t>
             </w:r>
           </w:p>
         </w:tc>

</xml_diff>